<commit_message>
add equation in latex and mathtype :(
</commit_message>
<xml_diff>
--- a/English_paper/conference-template-a4.docx
+++ b/English_paper/conference-template-a4.docx
@@ -1294,24 +1294,14 @@
       <w:r>
         <w:t xml:space="preserve">Figure </w:t>
       </w:r>
-      <w:r>
-        <w:fldChar w:fldCharType="begin"/>
-      </w:r>
-      <w:r>
-        <w:instrText xml:space="preserve"> SEQ Figure \* ARABIC </w:instrText>
-      </w:r>
-      <w:r>
-        <w:fldChar w:fldCharType="separate"/>
-      </w:r>
-      <w:r>
-        <w:rPr>
-          <w:noProof/>
-        </w:rPr>
-        <w:t>1</w:t>
-      </w:r>
-      <w:r>
-        <w:fldChar w:fldCharType="end"/>
-      </w:r>
+      <w:fldSimple w:instr=" SEQ Figure \* ARABIC ">
+        <w:r>
+          <w:rPr>
+            <w:noProof/>
+          </w:rPr>
+          <w:t>1</w:t>
+        </w:r>
+      </w:fldSimple>
       <w:r>
         <w:t xml:space="preserve"> </w:t>
       </w:r>
@@ -1378,24 +1368,14 @@
       <w:r>
         <w:t xml:space="preserve">Figure </w:t>
       </w:r>
-      <w:r>
-        <w:fldChar w:fldCharType="begin"/>
-      </w:r>
-      <w:r>
-        <w:instrText xml:space="preserve"> SEQ Figure \* ARABIC </w:instrText>
-      </w:r>
-      <w:r>
-        <w:fldChar w:fldCharType="separate"/>
-      </w:r>
-      <w:r>
-        <w:rPr>
-          <w:noProof/>
-        </w:rPr>
-        <w:t>2</w:t>
-      </w:r>
-      <w:r>
-        <w:fldChar w:fldCharType="end"/>
-      </w:r>
+      <w:fldSimple w:instr=" SEQ Figure \* ARABIC ">
+        <w:r>
+          <w:rPr>
+            <w:noProof/>
+          </w:rPr>
+          <w:t>2</w:t>
+        </w:r>
+      </w:fldSimple>
       <w:r>
         <w:t xml:space="preserve"> </w:t>
       </w:r>
@@ -1517,24 +1497,14 @@
       <w:r>
         <w:t xml:space="preserve">Figure </w:t>
       </w:r>
-      <w:r>
-        <w:fldChar w:fldCharType="begin"/>
-      </w:r>
-      <w:r>
-        <w:instrText xml:space="preserve"> SEQ Figure \* ARABIC </w:instrText>
-      </w:r>
-      <w:r>
-        <w:fldChar w:fldCharType="separate"/>
-      </w:r>
-      <w:r>
-        <w:rPr>
-          <w:noProof/>
-        </w:rPr>
-        <w:t>3</w:t>
-      </w:r>
-      <w:r>
-        <w:fldChar w:fldCharType="end"/>
-      </w:r>
+      <w:fldSimple w:instr=" SEQ Figure \* ARABIC ">
+        <w:r>
+          <w:rPr>
+            <w:noProof/>
+          </w:rPr>
+          <w:t>3</w:t>
+        </w:r>
+      </w:fldSimple>
       <w:r>
         <w:t xml:space="preserve"> </w:t>
       </w:r>
@@ -1568,273 +1538,12 @@
       <w:pPr>
         <w:pStyle w:val="BodyText"/>
       </w:pPr>
-    </w:p>
-    <w:p>
-      <w:pPr>
-        <w:pStyle w:val="BodyText"/>
-      </w:pPr>
-      <w:r>
-        <w:t xml:space="preserve">where droll, </w:t>
-      </w:r>
-      <w:proofErr w:type="spellStart"/>
-      <w:r>
-        <w:t>dpitch</w:t>
-      </w:r>
-      <w:proofErr w:type="spellEnd"/>
-      <w:r>
-        <w:t xml:space="preserve">, and </w:t>
-      </w:r>
-      <w:proofErr w:type="spellStart"/>
-      <w:r>
-        <w:t>dyaw</w:t>
-      </w:r>
-      <w:proofErr w:type="spellEnd"/>
-      <w:r>
-        <w:t xml:space="preserve"> are roll, pitch, and yaw moments, generated by the disturbance and (</w:t>
-      </w:r>
-      <w:proofErr w:type="spellStart"/>
-      <w:r>
-        <w:t>p,q,r</w:t>
-      </w:r>
-      <w:proofErr w:type="spellEnd"/>
-      <w:r>
-        <w:t>) are the angular velocities, and (</w:t>
-      </w:r>
-      <w:proofErr w:type="spellStart"/>
-      <w:r>
-        <w:t>φ,θ,ψ</w:t>
-      </w:r>
-      <w:proofErr w:type="spellEnd"/>
-      <w:r>
-        <w:t xml:space="preserve">) are roll, pitch, and yaw angles. The relation between Euler angles rates and the angular body rates are obtained as follows: </w:t>
-      </w:r>
-    </w:p>
-    <w:p>
-      <w:pPr>
-        <w:pStyle w:val="BodyText"/>
-      </w:pPr>
-    </w:p>
-    <w:p>
-      <w:pPr>
-        <w:pStyle w:val="BodyText"/>
-      </w:pPr>
-      <w:r>
-        <w:t xml:space="preserve">where </w:t>
-      </w:r>
-      <w:proofErr w:type="spellStart"/>
-      <w:r>
-        <w:t>Ixx</w:t>
-      </w:r>
-      <w:proofErr w:type="spellEnd"/>
-      <w:r>
-        <w:t xml:space="preserve">, </w:t>
-      </w:r>
-      <w:proofErr w:type="spellStart"/>
-      <w:r>
-        <w:t>Iyy</w:t>
-      </w:r>
-      <w:proofErr w:type="spellEnd"/>
-      <w:r>
-        <w:t xml:space="preserve">, and </w:t>
-      </w:r>
-      <w:proofErr w:type="spellStart"/>
-      <w:r>
-        <w:t>Izz</w:t>
-      </w:r>
-      <w:proofErr w:type="spellEnd"/>
-      <w:r>
-        <w:t xml:space="preserve"> are the principal moment of inertia and </w:t>
-      </w:r>
-      <w:proofErr w:type="spellStart"/>
-      <w:r>
-        <w:t>Irotor</w:t>
-      </w:r>
-      <w:proofErr w:type="spellEnd"/>
-      <w:r>
-        <w:t xml:space="preserve"> is the inertia of a rotor about its axis. Moreover, </w:t>
-      </w:r>
-      <w:proofErr w:type="spellStart"/>
-      <w:r>
-        <w:t>Ωr</w:t>
-      </w:r>
-      <w:proofErr w:type="spellEnd"/>
-      <w:r>
-        <w:t xml:space="preserve">, called the overall residual propeller angular speed, is computed as: </w:t>
-      </w:r>
-    </w:p>
-    <w:p>
-      <w:pPr>
-        <w:pStyle w:val="BodyText"/>
-      </w:pPr>
-    </w:p>
-    <w:p>
-      <w:pPr>
-        <w:pStyle w:val="BodyText"/>
-      </w:pPr>
-      <w:r>
-        <w:t xml:space="preserve">The control inputs </w:t>
-      </w:r>
-      <w:proofErr w:type="spellStart"/>
-      <w:r>
-        <w:t>uroll</w:t>
-      </w:r>
-      <w:proofErr w:type="spellEnd"/>
-      <w:r>
-        <w:t xml:space="preserve"> , </w:t>
-      </w:r>
-      <w:proofErr w:type="spellStart"/>
-      <w:r>
-        <w:t>upitch</w:t>
-      </w:r>
-      <w:proofErr w:type="spellEnd"/>
-      <w:r>
-        <w:t xml:space="preserve"> , and </w:t>
-      </w:r>
-      <w:proofErr w:type="spellStart"/>
-      <w:r>
-        <w:t>uyaw</w:t>
-      </w:r>
-      <w:proofErr w:type="spellEnd"/>
-      <w:r>
-        <w:t xml:space="preserve"> are roll, pitch, and </w:t>
-      </w:r>
-    </w:p>
-    <w:p>
-      <w:pPr>
-        <w:pStyle w:val="BodyText"/>
-      </w:pPr>
-      <w:r>
-        <w:t xml:space="preserve">yaw moments, generated by the propellers, defined as: </w:t>
-      </w:r>
-    </w:p>
-    <w:p>
-      <w:pPr>
-        <w:pStyle w:val="BodyText"/>
-      </w:pPr>
-      <w:r>
-        <w:t xml:space="preserve">Also, b and d are thrust and drag coefficients, respectively, and </w:t>
-      </w:r>
-      <w:proofErr w:type="spellStart"/>
-      <w:r>
-        <w:t>dcg</w:t>
-      </w:r>
-      <w:proofErr w:type="spellEnd"/>
-      <w:r>
-        <w:t xml:space="preserve"> is the horizontal distance of each rotor from the center </w:t>
-      </w:r>
-      <w:r>
-        <w:t xml:space="preserve">of gravity, as shown in Fig.3. Therefore, the angular velocity commands are obtained as: </w:t>
-      </w:r>
-    </w:p>
-    <w:p>
-      <w:pPr>
-        <w:pStyle w:val="BodyText"/>
-      </w:pPr>
-    </w:p>
-    <w:p>
-      <w:pPr>
-        <w:pStyle w:val="BodyText"/>
-      </w:pPr>
-      <w:r>
-        <w:t xml:space="preserve">where </w:t>
-      </w:r>
-      <w:proofErr w:type="spellStart"/>
-      <w:r>
-        <w:t>Ωmean</w:t>
-      </w:r>
-      <w:proofErr w:type="spellEnd"/>
-      <w:r>
-        <w:t xml:space="preserve"> is the average angular velocity of the rotors. Here, the state-space model of the experimental setup of the quadrotor is presented for the control purpose. by defining x1 =p,x2 =q,x3 =r,x4 =φ,x5 =θ,andx6 =ψ; the model of the experimental setup in state-space form are expressed as: </w:t>
-      </w:r>
-    </w:p>
-    <w:p>
-      <w:pPr>
-        <w:pStyle w:val="BodyText"/>
-      </w:pPr>
-    </w:p>
-    <w:p>
-      <w:pPr>
-        <w:pStyle w:val="BodyText"/>
-      </w:pPr>
-      <w:r>
-        <w:t xml:space="preserve">The measurement model is written as: </w:t>
-      </w:r>
-    </w:p>
-    <w:p>
-      <w:pPr>
-        <w:pStyle w:val="BodyText"/>
-      </w:pPr>
-      <w:r>
-        <w:t xml:space="preserve">The continuous-time linear model is utilized to drive the control commands on the quadrotor. The linear state-space model is denoted as: </w:t>
-      </w:r>
-    </w:p>
-    <w:p>
-      <w:pPr>
-        <w:pStyle w:val="BodyText"/>
-      </w:pPr>
-    </w:p>
-    <w:p>
-      <w:pPr>
-        <w:pStyle w:val="BodyText"/>
-      </w:pPr>
-    </w:p>
-    <w:p>
-      <w:pPr>
-        <w:pStyle w:val="BodyText"/>
-      </w:pPr>
-      <w:r>
-        <w:t xml:space="preserve">where d is the unknown input. A, B, and Bd are the system input and unknown input matrices, respectively. Moreover, the measurements equation is stated as: </w:t>
-      </w:r>
-    </w:p>
-    <w:p>
-      <w:pPr>
-        <w:pStyle w:val="BodyText"/>
-      </w:pPr>
-      <w:r>
-        <w:t xml:space="preserve">where C is the output matrix. Also, D and </w:t>
-      </w:r>
-      <w:proofErr w:type="spellStart"/>
-      <w:r>
-        <w:t>D are</w:t>
-      </w:r>
-      <w:proofErr w:type="spellEnd"/>
-      <w:r>
-        <w:t xml:space="preserve"> the </w:t>
-      </w:r>
-    </w:p>
-    <w:p>
-      <w:pPr>
-        <w:pStyle w:val="BodyText"/>
-      </w:pPr>
-      <w:r>
-        <w:t>feedforward matrices due to known and unknown inputs, respectively. According to eq ? - ?, the linear dynamic model around the equilibrium points (</w:t>
-      </w:r>
-      <w:proofErr w:type="spellStart"/>
-      <w:r>
-        <w:t>xe</w:t>
-      </w:r>
-      <w:proofErr w:type="spellEnd"/>
-      <w:r>
-        <w:t xml:space="preserve"> = 0 and u = 0) of the quadrotor setup is denoted as: </w:t>
-      </w:r>
-    </w:p>
-    <w:p>
-      <w:pPr>
-        <w:pStyle w:val="BodyText"/>
-      </w:pPr>
-      <w:r>
-        <w:t xml:space="preserve">where </w:t>
-      </w:r>
-      <w:r>
-        <w:rPr>
-          <w:noProof/>
-          <w:position w:val="-9"/>
-        </w:rPr>
+      <w:r>
         <w:drawing>
-          <wp:inline distT="0" distB="0" distL="0" distR="0" wp14:anchorId="6D7D1466" wp14:editId="72848AB5">
-            <wp:extent cx="260865" cy="152400"/>
+          <wp:inline distT="0" distB="0" distL="0" distR="0" wp14:anchorId="2BB4D310" wp14:editId="50B97C11">
+            <wp:extent cx="2519680" cy="977900"/>
             <wp:effectExtent l="0" t="0" r="0" b="0"/>
-            <wp:docPr id="29" name="Picture 29" descr="bold X subscript roll" title="{&quot;mathml&quot;:&quot;&lt;math style=\&quot;font-family:stix;font-size:16px;\&quot; xmlns=\&quot;http://www.w3.org/1998/Math/MathML\&quot;&gt;&lt;mstyle mathsize=\&quot;16px\&quot;&gt;&lt;msub&gt;&lt;mi mathvariant=\&quot;bold\&quot;&gt;X&lt;/mi&gt;&lt;mi&gt;roll&lt;/mi&gt;&lt;/msub&gt;&lt;/mstyle&gt;&lt;/math&gt;&quot;}"/>
+            <wp:docPr id="4" name="Picture 4"/>
             <wp:cNvGraphicFramePr>
               <a:graphicFrameLocks xmlns:a="http://purl.oclc.org/ooxml/drawingml/main" noChangeAspect="1"/>
             </wp:cNvGraphicFramePr>
@@ -1842,11 +1551,73 @@
               <a:graphicData uri="http://purl.oclc.org/ooxml/drawingml/picture">
                 <pic:pic xmlns:pic="http://purl.oclc.org/ooxml/drawingml/picture">
                   <pic:nvPicPr>
-                    <pic:cNvPr id="1" name="Picture 1" descr="bold X subscript roll" title="{&quot;mathml&quot;:&quot;&lt;math style=\&quot;font-family:stix;font-size:16px;\&quot; xmlns=\&quot;http://www.w3.org/1998/Math/MathML\&quot;&gt;&lt;mstyle mathsize=\&quot;16px\&quot;&gt;&lt;msub&gt;&lt;mi mathvariant=\&quot;bold\&quot;&gt;X&lt;/mi&gt;&lt;mi&gt;roll&lt;/mi&gt;&lt;/msub&gt;&lt;/mstyle&gt;&lt;/math&gt;&quot;}"/>
+                    <pic:cNvPr id="0" name="Picture 1"/>
+                    <pic:cNvPicPr>
+                      <a:picLocks noChangeAspect="1" noChangeArrowheads="1"/>
+                    </pic:cNvPicPr>
+                  </pic:nvPicPr>
+                  <pic:blipFill>
+                    <a:blip r:embed="rId12">
+                      <a:extLst>
+                        <a:ext uri="{28A0092B-C50C-407E-A947-70E740481C1C}">
+                          <a14:useLocalDpi xmlns:a14="http://schemas.microsoft.com/office/drawing/2010/main" val="0"/>
+                        </a:ext>
+                      </a:extLst>
+                    </a:blip>
+                    <a:srcRect/>
+                    <a:stretch>
+                      <a:fillRect/>
+                    </a:stretch>
+                  </pic:blipFill>
+                  <pic:spPr bwMode="auto">
+                    <a:xfrm>
+                      <a:off x="0" y="0"/>
+                      <a:ext cx="2519680" cy="977900"/>
+                    </a:xfrm>
+                    <a:prstGeom prst="rect">
+                      <a:avLst/>
+                    </a:prstGeom>
+                    <a:noFill/>
+                    <a:ln>
+                      <a:noFill/>
+                    </a:ln>
+                  </pic:spPr>
+                </pic:pic>
+              </a:graphicData>
+            </a:graphic>
+          </wp:inline>
+        </w:drawing>
+      </w:r>
+    </w:p>
+    <w:p>
+      <w:pPr>
+        <w:pStyle w:val="BodyText"/>
+      </w:pPr>
+      <w:r>
+        <w:t xml:space="preserve">where, </w:t>
+      </w:r>
+      <w:r>
+        <w:rPr>
+          <w:noProof/>
+          <w:position w:val="-9"/>
+        </w:rPr>
+        <w:drawing>
+          <wp:inline distT="0" distB="0" distL="0" distR="0" wp14:anchorId="133B0A50" wp14:editId="5B075157">
+            <wp:extent cx="232032" cy="153773"/>
+            <wp:effectExtent l="0" t="0" r="0" b="0"/>
+            <wp:docPr id="7" name="Picture 7" descr="d subscript roll" title="{&quot;mathml&quot;:&quot;&lt;math style=\&quot;font-family:stix;font-size:16px;\&quot; xmlns=\&quot;http://www.w3.org/1998/Math/MathML\&quot;&gt;&lt;mstyle mathsize=\&quot;16px\&quot;&gt;&lt;msub&gt;&lt;mi&gt;d&lt;/mi&gt;&lt;mi&gt;roll&lt;/mi&gt;&lt;/msub&gt;&lt;/mstyle&gt;&lt;/math&gt;&quot;}"/>
+            <wp:cNvGraphicFramePr>
+              <a:graphicFrameLocks xmlns:a="http://purl.oclc.org/ooxml/drawingml/main" noChangeAspect="1"/>
+            </wp:cNvGraphicFramePr>
+            <a:graphic xmlns:a="http://purl.oclc.org/ooxml/drawingml/main">
+              <a:graphicData uri="http://purl.oclc.org/ooxml/drawingml/picture">
+                <pic:pic xmlns:pic="http://purl.oclc.org/ooxml/drawingml/picture">
+                  <pic:nvPicPr>
+                    <pic:cNvPr id="1" name="Picture 1" descr="d subscript roll" title="{&quot;mathml&quot;:&quot;&lt;math style=\&quot;font-family:stix;font-size:16px;\&quot; xmlns=\&quot;http://www.w3.org/1998/Math/MathML\&quot;&gt;&lt;mstyle mathsize=\&quot;16px\&quot;&gt;&lt;msub&gt;&lt;mi&gt;d&lt;/mi&gt;&lt;mi&gt;roll&lt;/mi&gt;&lt;/msub&gt;&lt;/mstyle&gt;&lt;/math&gt;&quot;}"/>
                     <pic:cNvPicPr/>
                   </pic:nvPicPr>
                   <pic:blipFill>
-                    <a:blip r:embed="rId12" cstate="print">
+                    <a:blip r:embed="rId13" cstate="print">
                       <a:extLst>
                         <a:ext uri="{28A0092B-C50C-407E-A947-70E740481C1C}">
                           <a14:useLocalDpi xmlns:a14="http://schemas.microsoft.com/office/drawing/2010/main" val="0"/>
@@ -1860,7 +1631,7 @@
                   <pic:spPr>
                     <a:xfrm>
                       <a:off x="0" y="0"/>
-                      <a:ext cx="260865" cy="152400"/>
+                      <a:ext cx="232032" cy="153773"/>
                     </a:xfrm>
                     <a:prstGeom prst="rect">
                       <a:avLst/>
@@ -1873,7 +1644,1456 @@
         </w:drawing>
       </w:r>
       <w:r>
-        <w:t xml:space="preserve"> = </w:t>
+        <w:t>,</w:t>
+      </w:r>
+      <w:r>
+        <w:rPr>
+          <w:noProof/>
+          <w:position w:val="-9"/>
+        </w:rPr>
+        <w:t xml:space="preserve"> </w:t>
+      </w:r>
+      <w:r>
+        <w:rPr>
+          <w:noProof/>
+          <w:position w:val="-12"/>
+        </w:rPr>
+        <w:drawing>
+          <wp:inline distT="0" distB="0" distL="0" distR="0" wp14:anchorId="2499322C" wp14:editId="24268B91">
+            <wp:extent cx="295189" cy="175741"/>
+            <wp:effectExtent l="0" t="0" r="0" b="0"/>
+            <wp:docPr id="9" name="Picture 9" descr="d subscript pitch" title="{&quot;mathml&quot;:&quot;&lt;math style=\&quot;font-family:stix;font-size:16px;\&quot; xmlns=\&quot;http://www.w3.org/1998/Math/MathML\&quot;&gt;&lt;mstyle mathsize=\&quot;16px\&quot;&gt;&lt;msub&gt;&lt;mi&gt;d&lt;/mi&gt;&lt;mi&gt;pitch&lt;/mi&gt;&lt;/msub&gt;&lt;/mstyle&gt;&lt;/math&gt;&quot;}"/>
+            <wp:cNvGraphicFramePr>
+              <a:graphicFrameLocks xmlns:a="http://purl.oclc.org/ooxml/drawingml/main" noChangeAspect="1"/>
+            </wp:cNvGraphicFramePr>
+            <a:graphic xmlns:a="http://purl.oclc.org/ooxml/drawingml/main">
+              <a:graphicData uri="http://purl.oclc.org/ooxml/drawingml/picture">
+                <pic:pic xmlns:pic="http://purl.oclc.org/ooxml/drawingml/picture">
+                  <pic:nvPicPr>
+                    <pic:cNvPr id="1" name="Picture 1" descr="d subscript pitch" title="{&quot;mathml&quot;:&quot;&lt;math style=\&quot;font-family:stix;font-size:16px;\&quot; xmlns=\&quot;http://www.w3.org/1998/Math/MathML\&quot;&gt;&lt;mstyle mathsize=\&quot;16px\&quot;&gt;&lt;msub&gt;&lt;mi&gt;d&lt;/mi&gt;&lt;mi&gt;pitch&lt;/mi&gt;&lt;/msub&gt;&lt;/mstyle&gt;&lt;/math&gt;&quot;}"/>
+                    <pic:cNvPicPr/>
+                  </pic:nvPicPr>
+                  <pic:blipFill>
+                    <a:blip r:embed="rId14" cstate="print">
+                      <a:extLst>
+                        <a:ext uri="{28A0092B-C50C-407E-A947-70E740481C1C}">
+                          <a14:useLocalDpi xmlns:a14="http://schemas.microsoft.com/office/drawing/2010/main" val="0"/>
+                        </a:ext>
+                      </a:extLst>
+                    </a:blip>
+                    <a:stretch>
+                      <a:fillRect/>
+                    </a:stretch>
+                  </pic:blipFill>
+                  <pic:spPr>
+                    <a:xfrm>
+                      <a:off x="0" y="0"/>
+                      <a:ext cx="295189" cy="175741"/>
+                    </a:xfrm>
+                    <a:prstGeom prst="rect">
+                      <a:avLst/>
+                    </a:prstGeom>
+                  </pic:spPr>
+                </pic:pic>
+              </a:graphicData>
+            </a:graphic>
+          </wp:inline>
+        </w:drawing>
+      </w:r>
+      <w:r>
+        <w:rPr>
+          <w:lang w:val="en-US"/>
+        </w:rPr>
+        <w:t xml:space="preserve">, </w:t>
+      </w:r>
+      <w:r>
+        <w:t xml:space="preserve">and </w:t>
+      </w:r>
+      <w:r>
+        <w:rPr>
+          <w:noProof/>
+          <w:position w:val="-12"/>
+        </w:rPr>
+        <w:drawing>
+          <wp:inline distT="0" distB="0" distL="0" distR="0" wp14:anchorId="4B32FA0D" wp14:editId="7DAFA6BA">
+            <wp:extent cx="259492" cy="175741"/>
+            <wp:effectExtent l="0" t="0" r="0" b="0"/>
+            <wp:docPr id="11" name="Picture 11" descr="d subscript yaw" title="{&quot;mathml&quot;:&quot;&lt;math style=\&quot;font-family:stix;font-size:16px;\&quot; xmlns=\&quot;http://www.w3.org/1998/Math/MathML\&quot;&gt;&lt;mstyle mathsize=\&quot;16px\&quot;&gt;&lt;msub&gt;&lt;mi&gt;d&lt;/mi&gt;&lt;mi&gt;yaw&lt;/mi&gt;&lt;/msub&gt;&lt;/mstyle&gt;&lt;/math&gt;&quot;}"/>
+            <wp:cNvGraphicFramePr>
+              <a:graphicFrameLocks xmlns:a="http://purl.oclc.org/ooxml/drawingml/main" noChangeAspect="1"/>
+            </wp:cNvGraphicFramePr>
+            <a:graphic xmlns:a="http://purl.oclc.org/ooxml/drawingml/main">
+              <a:graphicData uri="http://purl.oclc.org/ooxml/drawingml/picture">
+                <pic:pic xmlns:pic="http://purl.oclc.org/ooxml/drawingml/picture">
+                  <pic:nvPicPr>
+                    <pic:cNvPr id="1" name="Picture 1" descr="d subscript yaw" title="{&quot;mathml&quot;:&quot;&lt;math style=\&quot;font-family:stix;font-size:16px;\&quot; xmlns=\&quot;http://www.w3.org/1998/Math/MathML\&quot;&gt;&lt;mstyle mathsize=\&quot;16px\&quot;&gt;&lt;msub&gt;&lt;mi&gt;d&lt;/mi&gt;&lt;mi&gt;yaw&lt;/mi&gt;&lt;/msub&gt;&lt;/mstyle&gt;&lt;/math&gt;&quot;}"/>
+                    <pic:cNvPicPr/>
+                  </pic:nvPicPr>
+                  <pic:blipFill>
+                    <a:blip r:embed="rId15" cstate="print">
+                      <a:extLst>
+                        <a:ext uri="{28A0092B-C50C-407E-A947-70E740481C1C}">
+                          <a14:useLocalDpi xmlns:a14="http://schemas.microsoft.com/office/drawing/2010/main" val="0"/>
+                        </a:ext>
+                      </a:extLst>
+                    </a:blip>
+                    <a:stretch>
+                      <a:fillRect/>
+                    </a:stretch>
+                  </pic:blipFill>
+                  <pic:spPr>
+                    <a:xfrm>
+                      <a:off x="0" y="0"/>
+                      <a:ext cx="259492" cy="175741"/>
+                    </a:xfrm>
+                    <a:prstGeom prst="rect">
+                      <a:avLst/>
+                    </a:prstGeom>
+                  </pic:spPr>
+                </pic:pic>
+              </a:graphicData>
+            </a:graphic>
+          </wp:inline>
+        </w:drawing>
+      </w:r>
+      <w:r>
+        <w:rPr>
+          <w:lang w:val="en-US"/>
+        </w:rPr>
+        <w:t xml:space="preserve"> </w:t>
+      </w:r>
+      <w:r>
+        <w:t xml:space="preserve">are roll, pitch, and yaw moments, generated by the disturbance and </w:t>
+      </w:r>
+      <w:r>
+        <w:rPr>
+          <w:noProof/>
+          <w:position w:val="-4"/>
+        </w:rPr>
+        <w:drawing>
+          <wp:inline distT="0" distB="0" distL="0" distR="0" wp14:anchorId="3D385B3B" wp14:editId="3610C61E">
+            <wp:extent cx="506627" cy="122195"/>
+            <wp:effectExtent l="0" t="0" r="0" b="0"/>
+            <wp:docPr id="12" name="Picture 12" descr="left parenthesis p comma q comma r right parenthesis" title="{&quot;mathml&quot;:&quot;&lt;math style=\&quot;font-family:stix;font-size:16px;\&quot; xmlns=\&quot;http://www.w3.org/1998/Math/MathML\&quot;&gt;&lt;mstyle mathsize=\&quot;16px\&quot;&gt;&lt;mo&gt;(&lt;/mo&gt;&lt;mi&gt;p&lt;/mi&gt;&lt;mo&gt;,&lt;/mo&gt;&lt;mi&gt;q&lt;/mi&gt;&lt;mo&gt;,&lt;/mo&gt;&lt;mi&gt;r&lt;/mi&gt;&lt;mo&gt;)&lt;/mo&gt;&lt;/mstyle&gt;&lt;/math&gt;&quot;}"/>
+            <wp:cNvGraphicFramePr>
+              <a:graphicFrameLocks xmlns:a="http://purl.oclc.org/ooxml/drawingml/main" noChangeAspect="1"/>
+            </wp:cNvGraphicFramePr>
+            <a:graphic xmlns:a="http://purl.oclc.org/ooxml/drawingml/main">
+              <a:graphicData uri="http://purl.oclc.org/ooxml/drawingml/picture">
+                <pic:pic xmlns:pic="http://purl.oclc.org/ooxml/drawingml/picture">
+                  <pic:nvPicPr>
+                    <pic:cNvPr id="1" name="Picture 1" descr="left parenthesis p comma q comma r right parenthesis" title="{&quot;mathml&quot;:&quot;&lt;math style=\&quot;font-family:stix;font-size:16px;\&quot; xmlns=\&quot;http://www.w3.org/1998/Math/MathML\&quot;&gt;&lt;mstyle mathsize=\&quot;16px\&quot;&gt;&lt;mo&gt;(&lt;/mo&gt;&lt;mi&gt;p&lt;/mi&gt;&lt;mo&gt;,&lt;/mo&gt;&lt;mi&gt;q&lt;/mi&gt;&lt;mo&gt;,&lt;/mo&gt;&lt;mi&gt;r&lt;/mi&gt;&lt;mo&gt;)&lt;/mo&gt;&lt;/mstyle&gt;&lt;/math&gt;&quot;}"/>
+                    <pic:cNvPicPr/>
+                  </pic:nvPicPr>
+                  <pic:blipFill>
+                    <a:blip r:embed="rId16" cstate="print">
+                      <a:extLst>
+                        <a:ext uri="{28A0092B-C50C-407E-A947-70E740481C1C}">
+                          <a14:useLocalDpi xmlns:a14="http://schemas.microsoft.com/office/drawing/2010/main" val="0"/>
+                        </a:ext>
+                      </a:extLst>
+                    </a:blip>
+                    <a:stretch>
+                      <a:fillRect/>
+                    </a:stretch>
+                  </pic:blipFill>
+                  <pic:spPr>
+                    <a:xfrm>
+                      <a:off x="0" y="0"/>
+                      <a:ext cx="506627" cy="122195"/>
+                    </a:xfrm>
+                    <a:prstGeom prst="rect">
+                      <a:avLst/>
+                    </a:prstGeom>
+                  </pic:spPr>
+                </pic:pic>
+              </a:graphicData>
+            </a:graphic>
+          </wp:inline>
+        </w:drawing>
+      </w:r>
+      <w:r>
+        <w:rPr>
+          <w:lang w:val="en-US"/>
+        </w:rPr>
+        <w:t xml:space="preserve"> </w:t>
+      </w:r>
+      <w:r>
+        <w:t xml:space="preserve">are the angular velocities, and </w:t>
+      </w:r>
+      <w:r>
+        <w:rPr>
+          <w:noProof/>
+          <w:position w:val="-4"/>
+        </w:rPr>
+        <w:drawing>
+          <wp:inline distT="0" distB="0" distL="0" distR="0" wp14:anchorId="5DB6A500" wp14:editId="42E4EA29">
+            <wp:extent cx="582141" cy="122195"/>
+            <wp:effectExtent l="0" t="0" r="0" b="0"/>
+            <wp:docPr id="13" name="Picture 13" descr="left parenthesis phi comma theta comma psi right parenthesis space" title="{&quot;mathml&quot;:&quot;&lt;math style=\&quot;font-family:stix;font-size:16px;\&quot; xmlns=\&quot;http://www.w3.org/1998/Math/MathML\&quot;&gt;&lt;mstyle mathsize=\&quot;16px\&quot;&gt;&lt;mo&gt;(&lt;/mo&gt;&lt;mi&gt;&amp;#x3C6;&lt;/mi&gt;&lt;mo&gt;,&lt;/mo&gt;&lt;mi&gt;&amp;#x3B8;&lt;/mi&gt;&lt;mo&gt;,&lt;/mo&gt;&lt;mi&gt;&amp;#x3C8;&lt;/mi&gt;&lt;mo&gt;)&lt;/mo&gt;&lt;mo&gt;&amp;#xA0;&lt;/mo&gt;&lt;/mstyle&gt;&lt;/math&gt;&quot;}"/>
+            <wp:cNvGraphicFramePr>
+              <a:graphicFrameLocks xmlns:a="http://purl.oclc.org/ooxml/drawingml/main" noChangeAspect="1"/>
+            </wp:cNvGraphicFramePr>
+            <a:graphic xmlns:a="http://purl.oclc.org/ooxml/drawingml/main">
+              <a:graphicData uri="http://purl.oclc.org/ooxml/drawingml/picture">
+                <pic:pic xmlns:pic="http://purl.oclc.org/ooxml/drawingml/picture">
+                  <pic:nvPicPr>
+                    <pic:cNvPr id="1" name="Picture 1" descr="left parenthesis phi comma theta comma psi right parenthesis space" title="{&quot;mathml&quot;:&quot;&lt;math style=\&quot;font-family:stix;font-size:16px;\&quot; xmlns=\&quot;http://www.w3.org/1998/Math/MathML\&quot;&gt;&lt;mstyle mathsize=\&quot;16px\&quot;&gt;&lt;mo&gt;(&lt;/mo&gt;&lt;mi&gt;&amp;#x3C6;&lt;/mi&gt;&lt;mo&gt;,&lt;/mo&gt;&lt;mi&gt;&amp;#x3B8;&lt;/mi&gt;&lt;mo&gt;,&lt;/mo&gt;&lt;mi&gt;&amp;#x3C8;&lt;/mi&gt;&lt;mo&gt;)&lt;/mo&gt;&lt;mo&gt;&amp;#xA0;&lt;/mo&gt;&lt;/mstyle&gt;&lt;/math&gt;&quot;}"/>
+                    <pic:cNvPicPr/>
+                  </pic:nvPicPr>
+                  <pic:blipFill>
+                    <a:blip r:embed="rId17" cstate="print">
+                      <a:extLst>
+                        <a:ext uri="{28A0092B-C50C-407E-A947-70E740481C1C}">
+                          <a14:useLocalDpi xmlns:a14="http://schemas.microsoft.com/office/drawing/2010/main" val="0"/>
+                        </a:ext>
+                      </a:extLst>
+                    </a:blip>
+                    <a:stretch>
+                      <a:fillRect/>
+                    </a:stretch>
+                  </pic:blipFill>
+                  <pic:spPr>
+                    <a:xfrm>
+                      <a:off x="0" y="0"/>
+                      <a:ext cx="582141" cy="122195"/>
+                    </a:xfrm>
+                    <a:prstGeom prst="rect">
+                      <a:avLst/>
+                    </a:prstGeom>
+                  </pic:spPr>
+                </pic:pic>
+              </a:graphicData>
+            </a:graphic>
+          </wp:inline>
+        </w:drawing>
+      </w:r>
+      <w:r>
+        <w:t xml:space="preserve">are roll, pitch, and yaw angles. The relation between Euler angles rates and the angular body rates are obtained as follows: </w:t>
+      </w:r>
+    </w:p>
+    <w:p>
+      <w:pPr>
+        <w:pStyle w:val="BodyText"/>
+      </w:pPr>
+      <w:r>
+        <w:drawing>
+          <wp:inline distT="0" distB="0" distL="0" distR="0" wp14:anchorId="40E4BDBB" wp14:editId="224F80AF">
+            <wp:extent cx="2184400" cy="596900"/>
+            <wp:effectExtent l="0" t="0" r="0" b="0"/>
+            <wp:docPr id="14" name="Picture 14"/>
+            <wp:cNvGraphicFramePr>
+              <a:graphicFrameLocks xmlns:a="http://purl.oclc.org/ooxml/drawingml/main" noChangeAspect="1"/>
+            </wp:cNvGraphicFramePr>
+            <a:graphic xmlns:a="http://purl.oclc.org/ooxml/drawingml/main">
+              <a:graphicData uri="http://purl.oclc.org/ooxml/drawingml/picture">
+                <pic:pic xmlns:pic="http://purl.oclc.org/ooxml/drawingml/picture">
+                  <pic:nvPicPr>
+                    <pic:cNvPr id="1" name=""/>
+                    <pic:cNvPicPr/>
+                  </pic:nvPicPr>
+                  <pic:blipFill>
+                    <a:blip r:embed="rId18"/>
+                    <a:stretch>
+                      <a:fillRect/>
+                    </a:stretch>
+                  </pic:blipFill>
+                  <pic:spPr>
+                    <a:xfrm>
+                      <a:off x="0" y="0"/>
+                      <a:ext cx="2184400" cy="596900"/>
+                    </a:xfrm>
+                    <a:prstGeom prst="rect">
+                      <a:avLst/>
+                    </a:prstGeom>
+                  </pic:spPr>
+                </pic:pic>
+              </a:graphicData>
+            </a:graphic>
+          </wp:inline>
+        </w:drawing>
+      </w:r>
+    </w:p>
+    <w:p>
+      <w:pPr>
+        <w:pStyle w:val="BodyText"/>
+      </w:pPr>
+      <w:r>
+        <w:t xml:space="preserve">where </w:t>
+      </w:r>
+      <w:r>
+        <w:rPr>
+          <w:noProof/>
+          <w:position w:val="-12"/>
+        </w:rPr>
+        <w:drawing>
+          <wp:inline distT="0" distB="0" distL="0" distR="0" wp14:anchorId="448EBE85" wp14:editId="332FC743">
+            <wp:extent cx="414638" cy="167503"/>
+            <wp:effectExtent l="0" t="0" r="0" b="0"/>
+            <wp:docPr id="15" name="Picture 15" descr="I subscript x x end subscript comma space I subscript y y end subscript" title="{&quot;mathml&quot;:&quot;&lt;math style=\&quot;font-family:stix;font-size:16px;\&quot; xmlns=\&quot;http://www.w3.org/1998/Math/MathML\&quot;&gt;&lt;mstyle mathsize=\&quot;16px\&quot;&gt;&lt;msub&gt;&lt;mi&gt;I&lt;/mi&gt;&lt;mrow&gt;&lt;mi&gt;x&lt;/mi&gt;&lt;mi&gt;x&lt;/mi&gt;&lt;/mrow&gt;&lt;/msub&gt;&lt;mo&gt;,&lt;/mo&gt;&lt;mo&gt;&amp;#xA0;&lt;/mo&gt;&lt;msub&gt;&lt;mi&gt;I&lt;/mi&gt;&lt;mrow&gt;&lt;mi&gt;y&lt;/mi&gt;&lt;mi&gt;y&lt;/mi&gt;&lt;/mrow&gt;&lt;/msub&gt;&lt;/mstyle&gt;&lt;/math&gt;&quot;}"/>
+            <wp:cNvGraphicFramePr>
+              <a:graphicFrameLocks xmlns:a="http://purl.oclc.org/ooxml/drawingml/main" noChangeAspect="1"/>
+            </wp:cNvGraphicFramePr>
+            <a:graphic xmlns:a="http://purl.oclc.org/ooxml/drawingml/main">
+              <a:graphicData uri="http://purl.oclc.org/ooxml/drawingml/picture">
+                <pic:pic xmlns:pic="http://purl.oclc.org/ooxml/drawingml/picture">
+                  <pic:nvPicPr>
+                    <pic:cNvPr id="1" name="Picture 1" descr="I subscript x x end subscript comma space I subscript y y end subscript" title="{&quot;mathml&quot;:&quot;&lt;math style=\&quot;font-family:stix;font-size:16px;\&quot; xmlns=\&quot;http://www.w3.org/1998/Math/MathML\&quot;&gt;&lt;mstyle mathsize=\&quot;16px\&quot;&gt;&lt;msub&gt;&lt;mi&gt;I&lt;/mi&gt;&lt;mrow&gt;&lt;mi&gt;x&lt;/mi&gt;&lt;mi&gt;x&lt;/mi&gt;&lt;/mrow&gt;&lt;/msub&gt;&lt;mo&gt;,&lt;/mo&gt;&lt;mo&gt;&amp;#xA0;&lt;/mo&gt;&lt;msub&gt;&lt;mi&gt;I&lt;/mi&gt;&lt;mrow&gt;&lt;mi&gt;y&lt;/mi&gt;&lt;mi&gt;y&lt;/mi&gt;&lt;/mrow&gt;&lt;/msub&gt;&lt;/mstyle&gt;&lt;/math&gt;&quot;}"/>
+                    <pic:cNvPicPr/>
+                  </pic:nvPicPr>
+                  <pic:blipFill>
+                    <a:blip r:embed="rId19" cstate="print">
+                      <a:extLst>
+                        <a:ext uri="{28A0092B-C50C-407E-A947-70E740481C1C}">
+                          <a14:useLocalDpi xmlns:a14="http://schemas.microsoft.com/office/drawing/2010/main" val="0"/>
+                        </a:ext>
+                      </a:extLst>
+                    </a:blip>
+                    <a:stretch>
+                      <a:fillRect/>
+                    </a:stretch>
+                  </pic:blipFill>
+                  <pic:spPr>
+                    <a:xfrm>
+                      <a:off x="0" y="0"/>
+                      <a:ext cx="414638" cy="167503"/>
+                    </a:xfrm>
+                    <a:prstGeom prst="rect">
+                      <a:avLst/>
+                    </a:prstGeom>
+                  </pic:spPr>
+                </pic:pic>
+              </a:graphicData>
+            </a:graphic>
+          </wp:inline>
+        </w:drawing>
+      </w:r>
+      <w:r>
+        <w:t xml:space="preserve">, and </w:t>
+      </w:r>
+      <w:r>
+        <w:rPr>
+          <w:noProof/>
+          <w:position w:val="-10"/>
+        </w:rPr>
+        <w:drawing>
+          <wp:inline distT="0" distB="0" distL="0" distR="0" wp14:anchorId="34285D8C" wp14:editId="0B9997EF">
+            <wp:extent cx="149654" cy="155146"/>
+            <wp:effectExtent l="0" t="0" r="0" b="0"/>
+            <wp:docPr id="17" name="Picture 17" descr="I subscript z z end subscript" title="{&quot;mathml&quot;:&quot;&lt;math style=\&quot;font-family:stix;font-size:16px;\&quot; xmlns=\&quot;http://www.w3.org/1998/Math/MathML\&quot;&gt;&lt;mstyle mathsize=\&quot;16px\&quot;&gt;&lt;msub&gt;&lt;mi&gt;I&lt;/mi&gt;&lt;mrow&gt;&lt;mi&gt;z&lt;/mi&gt;&lt;mi&gt;z&lt;/mi&gt;&lt;/mrow&gt;&lt;/msub&gt;&lt;/mstyle&gt;&lt;/math&gt;&quot;}"/>
+            <wp:cNvGraphicFramePr>
+              <a:graphicFrameLocks xmlns:a="http://purl.oclc.org/ooxml/drawingml/main" noChangeAspect="1"/>
+            </wp:cNvGraphicFramePr>
+            <a:graphic xmlns:a="http://purl.oclc.org/ooxml/drawingml/main">
+              <a:graphicData uri="http://purl.oclc.org/ooxml/drawingml/picture">
+                <pic:pic xmlns:pic="http://purl.oclc.org/ooxml/drawingml/picture">
+                  <pic:nvPicPr>
+                    <pic:cNvPr id="1" name="Picture 1" descr="I subscript z z end subscript" title="{&quot;mathml&quot;:&quot;&lt;math style=\&quot;font-family:stix;font-size:16px;\&quot; xmlns=\&quot;http://www.w3.org/1998/Math/MathML\&quot;&gt;&lt;mstyle mathsize=\&quot;16px\&quot;&gt;&lt;msub&gt;&lt;mi&gt;I&lt;/mi&gt;&lt;mrow&gt;&lt;mi&gt;z&lt;/mi&gt;&lt;mi&gt;z&lt;/mi&gt;&lt;/mrow&gt;&lt;/msub&gt;&lt;/mstyle&gt;&lt;/math&gt;&quot;}"/>
+                    <pic:cNvPicPr/>
+                  </pic:nvPicPr>
+                  <pic:blipFill>
+                    <a:blip r:embed="rId20" cstate="print">
+                      <a:extLst>
+                        <a:ext uri="{28A0092B-C50C-407E-A947-70E740481C1C}">
+                          <a14:useLocalDpi xmlns:a14="http://schemas.microsoft.com/office/drawing/2010/main" val="0"/>
+                        </a:ext>
+                      </a:extLst>
+                    </a:blip>
+                    <a:stretch>
+                      <a:fillRect/>
+                    </a:stretch>
+                  </pic:blipFill>
+                  <pic:spPr>
+                    <a:xfrm>
+                      <a:off x="0" y="0"/>
+                      <a:ext cx="149654" cy="155146"/>
+                    </a:xfrm>
+                    <a:prstGeom prst="rect">
+                      <a:avLst/>
+                    </a:prstGeom>
+                  </pic:spPr>
+                </pic:pic>
+              </a:graphicData>
+            </a:graphic>
+          </wp:inline>
+        </w:drawing>
+      </w:r>
+      <w:r>
+        <w:t xml:space="preserve">are the principal moment of inertia and </w:t>
+      </w:r>
+      <w:r>
+        <w:rPr>
+          <w:noProof/>
+          <w:position w:val="-9"/>
+        </w:rPr>
+        <w:drawing>
+          <wp:inline distT="0" distB="0" distL="0" distR="0" wp14:anchorId="5579E465" wp14:editId="403BCCA2">
+            <wp:extent cx="267730" cy="148281"/>
+            <wp:effectExtent l="0" t="0" r="0" b="0"/>
+            <wp:docPr id="18" name="Picture 18" descr="I subscript rotor" title="{&quot;mathml&quot;:&quot;&lt;math style=\&quot;font-family:stix;font-size:16px;\&quot; xmlns=\&quot;http://www.w3.org/1998/Math/MathML\&quot;&gt;&lt;mstyle mathsize=\&quot;16px\&quot;&gt;&lt;msub&gt;&lt;mi&gt;I&lt;/mi&gt;&lt;mi&gt;rotor&lt;/mi&gt;&lt;/msub&gt;&lt;/mstyle&gt;&lt;/math&gt;&quot;}"/>
+            <wp:cNvGraphicFramePr>
+              <a:graphicFrameLocks xmlns:a="http://purl.oclc.org/ooxml/drawingml/main" noChangeAspect="1"/>
+            </wp:cNvGraphicFramePr>
+            <a:graphic xmlns:a="http://purl.oclc.org/ooxml/drawingml/main">
+              <a:graphicData uri="http://purl.oclc.org/ooxml/drawingml/picture">
+                <pic:pic xmlns:pic="http://purl.oclc.org/ooxml/drawingml/picture">
+                  <pic:nvPicPr>
+                    <pic:cNvPr id="1" name="Picture 1" descr="I subscript rotor" title="{&quot;mathml&quot;:&quot;&lt;math style=\&quot;font-family:stix;font-size:16px;\&quot; xmlns=\&quot;http://www.w3.org/1998/Math/MathML\&quot;&gt;&lt;mstyle mathsize=\&quot;16px\&quot;&gt;&lt;msub&gt;&lt;mi&gt;I&lt;/mi&gt;&lt;mi&gt;rotor&lt;/mi&gt;&lt;/msub&gt;&lt;/mstyle&gt;&lt;/math&gt;&quot;}"/>
+                    <pic:cNvPicPr/>
+                  </pic:nvPicPr>
+                  <pic:blipFill>
+                    <a:blip r:embed="rId21" cstate="print">
+                      <a:extLst>
+                        <a:ext uri="{28A0092B-C50C-407E-A947-70E740481C1C}">
+                          <a14:useLocalDpi xmlns:a14="http://schemas.microsoft.com/office/drawing/2010/main" val="0"/>
+                        </a:ext>
+                      </a:extLst>
+                    </a:blip>
+                    <a:stretch>
+                      <a:fillRect/>
+                    </a:stretch>
+                  </pic:blipFill>
+                  <pic:spPr>
+                    <a:xfrm>
+                      <a:off x="0" y="0"/>
+                      <a:ext cx="267730" cy="148281"/>
+                    </a:xfrm>
+                    <a:prstGeom prst="rect">
+                      <a:avLst/>
+                    </a:prstGeom>
+                  </pic:spPr>
+                </pic:pic>
+              </a:graphicData>
+            </a:graphic>
+          </wp:inline>
+        </w:drawing>
+      </w:r>
+      <w:r>
+        <w:rPr>
+          <w:lang w:val="en-US"/>
+        </w:rPr>
+        <w:t xml:space="preserve"> </w:t>
+      </w:r>
+      <w:r>
+        <w:t xml:space="preserve">is the inertia of a rotor about its axis. Moreover, </w:t>
+      </w:r>
+      <w:r>
+        <w:rPr>
+          <w:noProof/>
+          <w:position w:val="-9"/>
+        </w:rPr>
+        <w:drawing>
+          <wp:inline distT="0" distB="0" distL="0" distR="0" wp14:anchorId="16A53F12" wp14:editId="5C714D6F">
+            <wp:extent cx="168876" cy="146908"/>
+            <wp:effectExtent l="0" t="0" r="0" b="0"/>
+            <wp:docPr id="19" name="Picture 19" descr="capital omega subscript r" title="{&quot;mathml&quot;:&quot;&lt;math style=\&quot;font-family:stix;font-size:16px;\&quot; xmlns=\&quot;http://www.w3.org/1998/Math/MathML\&quot;&gt;&lt;mstyle mathsize=\&quot;16px\&quot;&gt;&lt;msub&gt;&lt;mi&gt;&amp;#x3A9;&lt;/mi&gt;&lt;mi&gt;r&lt;/mi&gt;&lt;/msub&gt;&lt;/mstyle&gt;&lt;/math&gt;&quot;}"/>
+            <wp:cNvGraphicFramePr>
+              <a:graphicFrameLocks xmlns:a="http://purl.oclc.org/ooxml/drawingml/main" noChangeAspect="1"/>
+            </wp:cNvGraphicFramePr>
+            <a:graphic xmlns:a="http://purl.oclc.org/ooxml/drawingml/main">
+              <a:graphicData uri="http://purl.oclc.org/ooxml/drawingml/picture">
+                <pic:pic xmlns:pic="http://purl.oclc.org/ooxml/drawingml/picture">
+                  <pic:nvPicPr>
+                    <pic:cNvPr id="1" name="Picture 1" descr="capital omega subscript r" title="{&quot;mathml&quot;:&quot;&lt;math style=\&quot;font-family:stix;font-size:16px;\&quot; xmlns=\&quot;http://www.w3.org/1998/Math/MathML\&quot;&gt;&lt;mstyle mathsize=\&quot;16px\&quot;&gt;&lt;msub&gt;&lt;mi&gt;&amp;#x3A9;&lt;/mi&gt;&lt;mi&gt;r&lt;/mi&gt;&lt;/msub&gt;&lt;/mstyle&gt;&lt;/math&gt;&quot;}"/>
+                    <pic:cNvPicPr/>
+                  </pic:nvPicPr>
+                  <pic:blipFill>
+                    <a:blip r:embed="rId22" cstate="print">
+                      <a:extLst>
+                        <a:ext uri="{28A0092B-C50C-407E-A947-70E740481C1C}">
+                          <a14:useLocalDpi xmlns:a14="http://schemas.microsoft.com/office/drawing/2010/main" val="0"/>
+                        </a:ext>
+                      </a:extLst>
+                    </a:blip>
+                    <a:stretch>
+                      <a:fillRect/>
+                    </a:stretch>
+                  </pic:blipFill>
+                  <pic:spPr>
+                    <a:xfrm>
+                      <a:off x="0" y="0"/>
+                      <a:ext cx="168876" cy="146908"/>
+                    </a:xfrm>
+                    <a:prstGeom prst="rect">
+                      <a:avLst/>
+                    </a:prstGeom>
+                  </pic:spPr>
+                </pic:pic>
+              </a:graphicData>
+            </a:graphic>
+          </wp:inline>
+        </w:drawing>
+      </w:r>
+      <w:r>
+        <w:t xml:space="preserve">, called the overall residual propeller angular speed, is computed as: </w:t>
+      </w:r>
+    </w:p>
+    <w:p>
+      <w:pPr>
+        <w:pStyle w:val="BodyText"/>
+      </w:pPr>
+      <w:r>
+        <w:drawing>
+          <wp:inline distT="0" distB="0" distL="0" distR="0" wp14:anchorId="209F6522" wp14:editId="1DF79B7A">
+            <wp:extent cx="1409700" cy="127000"/>
+            <wp:effectExtent l="0" t="0" r="0" b="0"/>
+            <wp:docPr id="20" name="Picture 20"/>
+            <wp:cNvGraphicFramePr>
+              <a:graphicFrameLocks xmlns:a="http://purl.oclc.org/ooxml/drawingml/main" noChangeAspect="1"/>
+            </wp:cNvGraphicFramePr>
+            <a:graphic xmlns:a="http://purl.oclc.org/ooxml/drawingml/main">
+              <a:graphicData uri="http://purl.oclc.org/ooxml/drawingml/picture">
+                <pic:pic xmlns:pic="http://purl.oclc.org/ooxml/drawingml/picture">
+                  <pic:nvPicPr>
+                    <pic:cNvPr id="1" name=""/>
+                    <pic:cNvPicPr/>
+                  </pic:nvPicPr>
+                  <pic:blipFill>
+                    <a:blip r:embed="rId23"/>
+                    <a:stretch>
+                      <a:fillRect/>
+                    </a:stretch>
+                  </pic:blipFill>
+                  <pic:spPr>
+                    <a:xfrm>
+                      <a:off x="0" y="0"/>
+                      <a:ext cx="1409700" cy="127000"/>
+                    </a:xfrm>
+                    <a:prstGeom prst="rect">
+                      <a:avLst/>
+                    </a:prstGeom>
+                  </pic:spPr>
+                </pic:pic>
+              </a:graphicData>
+            </a:graphic>
+          </wp:inline>
+        </w:drawing>
+      </w:r>
+    </w:p>
+    <w:p>
+      <w:pPr>
+        <w:pStyle w:val="BodyText"/>
+      </w:pPr>
+      <w:r>
+        <w:t xml:space="preserve">The control inputs </w:t>
+      </w:r>
+      <w:proofErr w:type="spellStart"/>
+      <w:r>
+        <w:t>uroll</w:t>
+      </w:r>
+      <w:proofErr w:type="spellEnd"/>
+      <w:r>
+        <w:t xml:space="preserve"> , </w:t>
+      </w:r>
+      <w:proofErr w:type="spellStart"/>
+      <w:r>
+        <w:t>upitch</w:t>
+      </w:r>
+      <w:proofErr w:type="spellEnd"/>
+      <w:r>
+        <w:t xml:space="preserve"> , and </w:t>
+      </w:r>
+      <w:proofErr w:type="spellStart"/>
+      <w:r>
+        <w:t>uyaw</w:t>
+      </w:r>
+      <w:proofErr w:type="spellEnd"/>
+      <w:r>
+        <w:t xml:space="preserve"> are roll, pitch, and yaw moments, generated by the propellers, defined as: </w:t>
+      </w:r>
+    </w:p>
+    <w:p>
+      <w:pPr>
+        <w:pStyle w:val="BodyText"/>
+      </w:pPr>
+      <w:r>
+        <w:drawing>
+          <wp:inline distT="0" distB="0" distL="0" distR="0" wp14:anchorId="0865F103" wp14:editId="49DBC134">
+            <wp:extent cx="1689100" cy="571500"/>
+            <wp:effectExtent l="0" t="0" r="0" b="0"/>
+            <wp:docPr id="21" name="Picture 21"/>
+            <wp:cNvGraphicFramePr>
+              <a:graphicFrameLocks xmlns:a="http://purl.oclc.org/ooxml/drawingml/main" noChangeAspect="1"/>
+            </wp:cNvGraphicFramePr>
+            <a:graphic xmlns:a="http://purl.oclc.org/ooxml/drawingml/main">
+              <a:graphicData uri="http://purl.oclc.org/ooxml/drawingml/picture">
+                <pic:pic xmlns:pic="http://purl.oclc.org/ooxml/drawingml/picture">
+                  <pic:nvPicPr>
+                    <pic:cNvPr id="1" name=""/>
+                    <pic:cNvPicPr/>
+                  </pic:nvPicPr>
+                  <pic:blipFill>
+                    <a:blip r:embed="rId24"/>
+                    <a:stretch>
+                      <a:fillRect/>
+                    </a:stretch>
+                  </pic:blipFill>
+                  <pic:spPr>
+                    <a:xfrm>
+                      <a:off x="0" y="0"/>
+                      <a:ext cx="1689100" cy="571500"/>
+                    </a:xfrm>
+                    <a:prstGeom prst="rect">
+                      <a:avLst/>
+                    </a:prstGeom>
+                  </pic:spPr>
+                </pic:pic>
+              </a:graphicData>
+            </a:graphic>
+          </wp:inline>
+        </w:drawing>
+      </w:r>
+    </w:p>
+    <w:p>
+      <w:pPr>
+        <w:pStyle w:val="BodyText"/>
+      </w:pPr>
+      <w:r>
+        <w:t xml:space="preserve">Also, b and d are thrust and drag coefficients, respectively, and </w:t>
+      </w:r>
+      <w:r>
+        <w:rPr>
+          <w:noProof/>
+          <w:position w:val="-12"/>
+        </w:rPr>
+        <w:drawing>
+          <wp:inline distT="0" distB="0" distL="0" distR="0" wp14:anchorId="51E3097E" wp14:editId="0DEFF6A6">
+            <wp:extent cx="189470" cy="174368"/>
+            <wp:effectExtent l="0" t="0" r="0" b="0"/>
+            <wp:docPr id="34" name="Picture 34" descr="d subscript c g end subscript" title="{&quot;mathml&quot;:&quot;&lt;math style=\&quot;font-family:stix;font-size:16px;\&quot; xmlns=\&quot;http://www.w3.org/1998/Math/MathML\&quot;&gt;&lt;mstyle mathsize=\&quot;16px\&quot;&gt;&lt;msub&gt;&lt;mi&gt;d&lt;/mi&gt;&lt;mrow&gt;&lt;mi&gt;c&lt;/mi&gt;&lt;mi&gt;g&lt;/mi&gt;&lt;/mrow&gt;&lt;/msub&gt;&lt;/mstyle&gt;&lt;/math&gt;&quot;}"/>
+            <wp:cNvGraphicFramePr>
+              <a:graphicFrameLocks xmlns:a="http://purl.oclc.org/ooxml/drawingml/main" noChangeAspect="1"/>
+            </wp:cNvGraphicFramePr>
+            <a:graphic xmlns:a="http://purl.oclc.org/ooxml/drawingml/main">
+              <a:graphicData uri="http://purl.oclc.org/ooxml/drawingml/picture">
+                <pic:pic xmlns:pic="http://purl.oclc.org/ooxml/drawingml/picture">
+                  <pic:nvPicPr>
+                    <pic:cNvPr id="1" name="Picture 1" descr="d subscript c g end subscript" title="{&quot;mathml&quot;:&quot;&lt;math style=\&quot;font-family:stix;font-size:16px;\&quot; xmlns=\&quot;http://www.w3.org/1998/Math/MathML\&quot;&gt;&lt;mstyle mathsize=\&quot;16px\&quot;&gt;&lt;msub&gt;&lt;mi&gt;d&lt;/mi&gt;&lt;mrow&gt;&lt;mi&gt;c&lt;/mi&gt;&lt;mi&gt;g&lt;/mi&gt;&lt;/mrow&gt;&lt;/msub&gt;&lt;/mstyle&gt;&lt;/math&gt;&quot;}"/>
+                    <pic:cNvPicPr/>
+                  </pic:nvPicPr>
+                  <pic:blipFill>
+                    <a:blip r:embed="rId25" cstate="print">
+                      <a:extLst>
+                        <a:ext uri="{28A0092B-C50C-407E-A947-70E740481C1C}">
+                          <a14:useLocalDpi xmlns:a14="http://schemas.microsoft.com/office/drawing/2010/main" val="0"/>
+                        </a:ext>
+                      </a:extLst>
+                    </a:blip>
+                    <a:stretch>
+                      <a:fillRect/>
+                    </a:stretch>
+                  </pic:blipFill>
+                  <pic:spPr>
+                    <a:xfrm>
+                      <a:off x="0" y="0"/>
+                      <a:ext cx="189470" cy="174368"/>
+                    </a:xfrm>
+                    <a:prstGeom prst="rect">
+                      <a:avLst/>
+                    </a:prstGeom>
+                  </pic:spPr>
+                </pic:pic>
+              </a:graphicData>
+            </a:graphic>
+          </wp:inline>
+        </w:drawing>
+      </w:r>
+      <w:r>
+        <w:t xml:space="preserve">is the horizontal distance of each rotor from the center of gravity, as shown in Fig.3. Therefore, the angular velocity commands are obtained as: </w:t>
+      </w:r>
+    </w:p>
+    <w:p>
+      <w:pPr>
+        <w:pStyle w:val="BodyText"/>
+      </w:pPr>
+      <w:r>
+        <w:drawing>
+          <wp:inline distT="0" distB="0" distL="0" distR="0" wp14:anchorId="57DA4219" wp14:editId="6B26B071">
+            <wp:extent cx="2057400" cy="1333500"/>
+            <wp:effectExtent l="0" t="0" r="0" b="0"/>
+            <wp:docPr id="22" name="Picture 22"/>
+            <wp:cNvGraphicFramePr>
+              <a:graphicFrameLocks xmlns:a="http://purl.oclc.org/ooxml/drawingml/main" noChangeAspect="1"/>
+            </wp:cNvGraphicFramePr>
+            <a:graphic xmlns:a="http://purl.oclc.org/ooxml/drawingml/main">
+              <a:graphicData uri="http://purl.oclc.org/ooxml/drawingml/picture">
+                <pic:pic xmlns:pic="http://purl.oclc.org/ooxml/drawingml/picture">
+                  <pic:nvPicPr>
+                    <pic:cNvPr id="1" name=""/>
+                    <pic:cNvPicPr/>
+                  </pic:nvPicPr>
+                  <pic:blipFill>
+                    <a:blip r:embed="rId26"/>
+                    <a:stretch>
+                      <a:fillRect/>
+                    </a:stretch>
+                  </pic:blipFill>
+                  <pic:spPr>
+                    <a:xfrm>
+                      <a:off x="0" y="0"/>
+                      <a:ext cx="2057400" cy="1333500"/>
+                    </a:xfrm>
+                    <a:prstGeom prst="rect">
+                      <a:avLst/>
+                    </a:prstGeom>
+                  </pic:spPr>
+                </pic:pic>
+              </a:graphicData>
+            </a:graphic>
+          </wp:inline>
+        </w:drawing>
+      </w:r>
+    </w:p>
+    <w:p>
+      <w:pPr>
+        <w:pStyle w:val="BodyText"/>
+      </w:pPr>
+      <w:r>
+        <w:t xml:space="preserve">where </w:t>
+      </w:r>
+      <w:r>
+        <w:rPr>
+          <w:noProof/>
+          <w:position w:val="-9"/>
+        </w:rPr>
+        <w:drawing>
+          <wp:inline distT="0" distB="0" distL="0" distR="0" wp14:anchorId="31CE5A8F" wp14:editId="5474F0CC">
+            <wp:extent cx="345989" cy="148281"/>
+            <wp:effectExtent l="0" t="0" r="0" b="0"/>
+            <wp:docPr id="31" name="Picture 31" descr="capital omega subscript mean" title="{&quot;mathml&quot;:&quot;&lt;math style=\&quot;font-family:stix;font-size:16px;\&quot; xmlns=\&quot;http://www.w3.org/1998/Math/MathML\&quot;&gt;&lt;mstyle mathsize=\&quot;16px\&quot;&gt;&lt;msub&gt;&lt;mi&gt;&amp;#x3A9;&lt;/mi&gt;&lt;mi&gt;mean&lt;/mi&gt;&lt;/msub&gt;&lt;/mstyle&gt;&lt;/math&gt;&quot;}"/>
+            <wp:cNvGraphicFramePr>
+              <a:graphicFrameLocks xmlns:a="http://purl.oclc.org/ooxml/drawingml/main" noChangeAspect="1"/>
+            </wp:cNvGraphicFramePr>
+            <a:graphic xmlns:a="http://purl.oclc.org/ooxml/drawingml/main">
+              <a:graphicData uri="http://purl.oclc.org/ooxml/drawingml/picture">
+                <pic:pic xmlns:pic="http://purl.oclc.org/ooxml/drawingml/picture">
+                  <pic:nvPicPr>
+                    <pic:cNvPr id="1" name="Picture 1" descr="capital omega subscript mean" title="{&quot;mathml&quot;:&quot;&lt;math style=\&quot;font-family:stix;font-size:16px;\&quot; xmlns=\&quot;http://www.w3.org/1998/Math/MathML\&quot;&gt;&lt;mstyle mathsize=\&quot;16px\&quot;&gt;&lt;msub&gt;&lt;mi&gt;&amp;#x3A9;&lt;/mi&gt;&lt;mi&gt;mean&lt;/mi&gt;&lt;/msub&gt;&lt;/mstyle&gt;&lt;/math&gt;&quot;}"/>
+                    <pic:cNvPicPr/>
+                  </pic:nvPicPr>
+                  <pic:blipFill>
+                    <a:blip r:embed="rId27" cstate="print">
+                      <a:extLst>
+                        <a:ext uri="{28A0092B-C50C-407E-A947-70E740481C1C}">
+                          <a14:useLocalDpi xmlns:a14="http://schemas.microsoft.com/office/drawing/2010/main" val="0"/>
+                        </a:ext>
+                      </a:extLst>
+                    </a:blip>
+                    <a:stretch>
+                      <a:fillRect/>
+                    </a:stretch>
+                  </pic:blipFill>
+                  <pic:spPr>
+                    <a:xfrm>
+                      <a:off x="0" y="0"/>
+                      <a:ext cx="345989" cy="148281"/>
+                    </a:xfrm>
+                    <a:prstGeom prst="rect">
+                      <a:avLst/>
+                    </a:prstGeom>
+                  </pic:spPr>
+                </pic:pic>
+              </a:graphicData>
+            </a:graphic>
+          </wp:inline>
+        </w:drawing>
+      </w:r>
+      <w:r>
+        <w:t xml:space="preserve">is the average angular velocity of the rotors. Here, the state-space model of the experimental setup of the quadrotor is presented for the control purpose. by defining </w:t>
+      </w:r>
+      <w:r>
+        <w:rPr>
+          <w:noProof/>
+          <w:position w:val="-9"/>
+        </w:rPr>
+        <w:drawing>
+          <wp:inline distT="0" distB="0" distL="0" distR="0" wp14:anchorId="2C6E3EF8" wp14:editId="1C727388">
+            <wp:extent cx="2042984" cy="153773"/>
+            <wp:effectExtent l="0" t="0" r="0" b="0"/>
+            <wp:docPr id="32" name="Picture 32" descr="x subscript 1 equals p comma space x subscript 2 equals q comma space x subscript 3 equals r comma space x subscript 4 equals ϕ comma space x subscript 5 equals theta" title="{&quot;mathml&quot;:&quot;&lt;math style=\&quot;font-family:stix;font-size:16px;\&quot; xmlns=\&quot;http://www.w3.org/1998/Math/MathML\&quot;&gt;&lt;mstyle mathsize=\&quot;16px\&quot;&gt;&lt;msub&gt;&lt;mi&gt;x&lt;/mi&gt;&lt;mn&gt;1&lt;/mn&gt;&lt;/msub&gt;&lt;mo&gt;=&lt;/mo&gt;&lt;mi&gt;p&lt;/mi&gt;&lt;mo&gt;,&lt;/mo&gt;&lt;mo&gt;&amp;#xA0;&lt;/mo&gt;&lt;msub&gt;&lt;mi&gt;x&lt;/mi&gt;&lt;mn&gt;2&lt;/mn&gt;&lt;/msub&gt;&lt;mo&gt;=&lt;/mo&gt;&lt;mi&gt;q&lt;/mi&gt;&lt;mo&gt;,&lt;/mo&gt;&lt;mo&gt;&amp;#xA0;&lt;/mo&gt;&lt;msub&gt;&lt;mi&gt;x&lt;/mi&gt;&lt;mn&gt;3&lt;/mn&gt;&lt;/msub&gt;&lt;mo&gt;=&lt;/mo&gt;&lt;mi&gt;r&lt;/mi&gt;&lt;mo&gt;,&lt;/mo&gt;&lt;mo&gt;&amp;#xA0;&lt;/mo&gt;&lt;msub&gt;&lt;mi&gt;x&lt;/mi&gt;&lt;mn&gt;4&lt;/mn&gt;&lt;/msub&gt;&lt;mo&gt;=&lt;/mo&gt;&lt;mi&gt;&amp;#x3D5;&lt;/mi&gt;&lt;mo&gt;,&lt;/mo&gt;&lt;mo&gt;&amp;#xA0;&lt;/mo&gt;&lt;msub&gt;&lt;mi&gt;x&lt;/mi&gt;&lt;mn&gt;5&lt;/mn&gt;&lt;/msub&gt;&lt;mo&gt;=&lt;/mo&gt;&lt;mi&gt;&amp;#x3B8;&lt;/mi&gt;&lt;/mstyle&gt;&lt;/math&gt;&quot;}"/>
+            <wp:cNvGraphicFramePr>
+              <a:graphicFrameLocks xmlns:a="http://purl.oclc.org/ooxml/drawingml/main" noChangeAspect="1"/>
+            </wp:cNvGraphicFramePr>
+            <a:graphic xmlns:a="http://purl.oclc.org/ooxml/drawingml/main">
+              <a:graphicData uri="http://purl.oclc.org/ooxml/drawingml/picture">
+                <pic:pic xmlns:pic="http://purl.oclc.org/ooxml/drawingml/picture">
+                  <pic:nvPicPr>
+                    <pic:cNvPr id="1" name="Picture 1" descr="x subscript 1 equals p comma space x subscript 2 equals q comma space x subscript 3 equals r comma space x subscript 4 equals ϕ comma space x subscript 5 equals theta" title="{&quot;mathml&quot;:&quot;&lt;math style=\&quot;font-family:stix;font-size:16px;\&quot; xmlns=\&quot;http://www.w3.org/1998/Math/MathML\&quot;&gt;&lt;mstyle mathsize=\&quot;16px\&quot;&gt;&lt;msub&gt;&lt;mi&gt;x&lt;/mi&gt;&lt;mn&gt;1&lt;/mn&gt;&lt;/msub&gt;&lt;mo&gt;=&lt;/mo&gt;&lt;mi&gt;p&lt;/mi&gt;&lt;mo&gt;,&lt;/mo&gt;&lt;mo&gt;&amp;#xA0;&lt;/mo&gt;&lt;msub&gt;&lt;mi&gt;x&lt;/mi&gt;&lt;mn&gt;2&lt;/mn&gt;&lt;/msub&gt;&lt;mo&gt;=&lt;/mo&gt;&lt;mi&gt;q&lt;/mi&gt;&lt;mo&gt;,&lt;/mo&gt;&lt;mo&gt;&amp;#xA0;&lt;/mo&gt;&lt;msub&gt;&lt;mi&gt;x&lt;/mi&gt;&lt;mn&gt;3&lt;/mn&gt;&lt;/msub&gt;&lt;mo&gt;=&lt;/mo&gt;&lt;mi&gt;r&lt;/mi&gt;&lt;mo&gt;,&lt;/mo&gt;&lt;mo&gt;&amp;#xA0;&lt;/mo&gt;&lt;msub&gt;&lt;mi&gt;x&lt;/mi&gt;&lt;mn&gt;4&lt;/mn&gt;&lt;/msub&gt;&lt;mo&gt;=&lt;/mo&gt;&lt;mi&gt;&amp;#x3D5;&lt;/mi&gt;&lt;mo&gt;,&lt;/mo&gt;&lt;mo&gt;&amp;#xA0;&lt;/mo&gt;&lt;msub&gt;&lt;mi&gt;x&lt;/mi&gt;&lt;mn&gt;5&lt;/mn&gt;&lt;/msub&gt;&lt;mo&gt;=&lt;/mo&gt;&lt;mi&gt;&amp;#x3B8;&lt;/mi&gt;&lt;/mstyle&gt;&lt;/math&gt;&quot;}"/>
+                    <pic:cNvPicPr/>
+                  </pic:nvPicPr>
+                  <pic:blipFill>
+                    <a:blip r:embed="rId28" cstate="print">
+                      <a:extLst>
+                        <a:ext uri="{28A0092B-C50C-407E-A947-70E740481C1C}">
+                          <a14:useLocalDpi xmlns:a14="http://schemas.microsoft.com/office/drawing/2010/main" val="0"/>
+                        </a:ext>
+                      </a:extLst>
+                    </a:blip>
+                    <a:stretch>
+                      <a:fillRect/>
+                    </a:stretch>
+                  </pic:blipFill>
+                  <pic:spPr>
+                    <a:xfrm>
+                      <a:off x="0" y="0"/>
+                      <a:ext cx="2042984" cy="153773"/>
+                    </a:xfrm>
+                    <a:prstGeom prst="rect">
+                      <a:avLst/>
+                    </a:prstGeom>
+                  </pic:spPr>
+                </pic:pic>
+              </a:graphicData>
+            </a:graphic>
+          </wp:inline>
+        </w:drawing>
+      </w:r>
+      <w:r>
+        <w:rPr>
+          <w:lang w:val="en-US"/>
+        </w:rPr>
+        <w:t xml:space="preserve">, </w:t>
+      </w:r>
+      <w:r>
+        <w:t>and</w:t>
+      </w:r>
+      <w:r>
+        <w:rPr>
+          <w:lang w:val="en-US"/>
+        </w:rPr>
+        <w:t xml:space="preserve"> </w:t>
+      </w:r>
+      <w:r>
+        <w:rPr>
+          <w:noProof/>
+          <w:position w:val="-9"/>
+        </w:rPr>
+        <w:drawing>
+          <wp:inline distT="0" distB="0" distL="0" distR="0" wp14:anchorId="4463DC64" wp14:editId="460AB55B">
+            <wp:extent cx="352854" cy="119449"/>
+            <wp:effectExtent l="0" t="0" r="0" b="0"/>
+            <wp:docPr id="33" name="Picture 33" descr="x subscript 6 equals psi" title="{&quot;mathml&quot;:&quot;&lt;math style=\&quot;font-family:stix;font-size:16px;\&quot; xmlns=\&quot;http://www.w3.org/1998/Math/MathML\&quot;&gt;&lt;mstyle mathsize=\&quot;16px\&quot;&gt;&lt;msub&gt;&lt;mi&gt;x&lt;/mi&gt;&lt;mn&gt;6&lt;/mn&gt;&lt;/msub&gt;&lt;mo&gt;=&lt;/mo&gt;&lt;mi&gt;&amp;#x3C8;&lt;/mi&gt;&lt;/mstyle&gt;&lt;/math&gt;&quot;}"/>
+            <wp:cNvGraphicFramePr>
+              <a:graphicFrameLocks xmlns:a="http://purl.oclc.org/ooxml/drawingml/main" noChangeAspect="1"/>
+            </wp:cNvGraphicFramePr>
+            <a:graphic xmlns:a="http://purl.oclc.org/ooxml/drawingml/main">
+              <a:graphicData uri="http://purl.oclc.org/ooxml/drawingml/picture">
+                <pic:pic xmlns:pic="http://purl.oclc.org/ooxml/drawingml/picture">
+                  <pic:nvPicPr>
+                    <pic:cNvPr id="1" name="Picture 1" descr="x subscript 6 equals psi" title="{&quot;mathml&quot;:&quot;&lt;math style=\&quot;font-family:stix;font-size:16px;\&quot; xmlns=\&quot;http://www.w3.org/1998/Math/MathML\&quot;&gt;&lt;mstyle mathsize=\&quot;16px\&quot;&gt;&lt;msub&gt;&lt;mi&gt;x&lt;/mi&gt;&lt;mn&gt;6&lt;/mn&gt;&lt;/msub&gt;&lt;mo&gt;=&lt;/mo&gt;&lt;mi&gt;&amp;#x3C8;&lt;/mi&gt;&lt;/mstyle&gt;&lt;/math&gt;&quot;}"/>
+                    <pic:cNvPicPr/>
+                  </pic:nvPicPr>
+                  <pic:blipFill>
+                    <a:blip r:embed="rId29" cstate="print">
+                      <a:extLst>
+                        <a:ext uri="{28A0092B-C50C-407E-A947-70E740481C1C}">
+                          <a14:useLocalDpi xmlns:a14="http://schemas.microsoft.com/office/drawing/2010/main" val="0"/>
+                        </a:ext>
+                      </a:extLst>
+                    </a:blip>
+                    <a:stretch>
+                      <a:fillRect/>
+                    </a:stretch>
+                  </pic:blipFill>
+                  <pic:spPr>
+                    <a:xfrm>
+                      <a:off x="0" y="0"/>
+                      <a:ext cx="352854" cy="119449"/>
+                    </a:xfrm>
+                    <a:prstGeom prst="rect">
+                      <a:avLst/>
+                    </a:prstGeom>
+                  </pic:spPr>
+                </pic:pic>
+              </a:graphicData>
+            </a:graphic>
+          </wp:inline>
+        </w:drawing>
+      </w:r>
+      <w:r>
+        <w:t xml:space="preserve">; the model of the experimental setup in state-space form are expressed as: </w:t>
+      </w:r>
+    </w:p>
+    <w:p>
+      <w:pPr>
+        <w:pStyle w:val="BodyText"/>
+      </w:pPr>
+      <w:r>
+        <w:drawing>
+          <wp:inline distT="0" distB="0" distL="0" distR="0" wp14:anchorId="131DAD03" wp14:editId="74830C73">
+            <wp:extent cx="2768600" cy="1536700"/>
+            <wp:effectExtent l="0" t="0" r="0" b="0"/>
+            <wp:docPr id="23" name="Picture 23"/>
+            <wp:cNvGraphicFramePr>
+              <a:graphicFrameLocks xmlns:a="http://purl.oclc.org/ooxml/drawingml/main" noChangeAspect="1"/>
+            </wp:cNvGraphicFramePr>
+            <a:graphic xmlns:a="http://purl.oclc.org/ooxml/drawingml/main">
+              <a:graphicData uri="http://purl.oclc.org/ooxml/drawingml/picture">
+                <pic:pic xmlns:pic="http://purl.oclc.org/ooxml/drawingml/picture">
+                  <pic:nvPicPr>
+                    <pic:cNvPr id="1" name=""/>
+                    <pic:cNvPicPr/>
+                  </pic:nvPicPr>
+                  <pic:blipFill>
+                    <a:blip r:embed="rId30"/>
+                    <a:stretch>
+                      <a:fillRect/>
+                    </a:stretch>
+                  </pic:blipFill>
+                  <pic:spPr>
+                    <a:xfrm>
+                      <a:off x="0" y="0"/>
+                      <a:ext cx="2768600" cy="1536700"/>
+                    </a:xfrm>
+                    <a:prstGeom prst="rect">
+                      <a:avLst/>
+                    </a:prstGeom>
+                  </pic:spPr>
+                </pic:pic>
+              </a:graphicData>
+            </a:graphic>
+          </wp:inline>
+        </w:drawing>
+      </w:r>
+    </w:p>
+    <w:p>
+      <w:pPr>
+        <w:pStyle w:val="BodyText"/>
+      </w:pPr>
+      <w:r>
+        <w:t xml:space="preserve">The measurement model is written as: </w:t>
+      </w:r>
+    </w:p>
+    <w:p>
+      <w:pPr>
+        <w:pStyle w:val="BodyText"/>
+      </w:pPr>
+      <w:r>
+        <w:drawing>
+          <wp:inline distT="0" distB="0" distL="0" distR="0" wp14:anchorId="13C40447" wp14:editId="61E4E172">
+            <wp:extent cx="2019300" cy="431800"/>
+            <wp:effectExtent l="0" t="0" r="0" b="0"/>
+            <wp:docPr id="24" name="Picture 24"/>
+            <wp:cNvGraphicFramePr>
+              <a:graphicFrameLocks xmlns:a="http://purl.oclc.org/ooxml/drawingml/main" noChangeAspect="1"/>
+            </wp:cNvGraphicFramePr>
+            <a:graphic xmlns:a="http://purl.oclc.org/ooxml/drawingml/main">
+              <a:graphicData uri="http://purl.oclc.org/ooxml/drawingml/picture">
+                <pic:pic xmlns:pic="http://purl.oclc.org/ooxml/drawingml/picture">
+                  <pic:nvPicPr>
+                    <pic:cNvPr id="1" name=""/>
+                    <pic:cNvPicPr/>
+                  </pic:nvPicPr>
+                  <pic:blipFill>
+                    <a:blip r:embed="rId31"/>
+                    <a:stretch>
+                      <a:fillRect/>
+                    </a:stretch>
+                  </pic:blipFill>
+                  <pic:spPr>
+                    <a:xfrm>
+                      <a:off x="0" y="0"/>
+                      <a:ext cx="2019300" cy="431800"/>
+                    </a:xfrm>
+                    <a:prstGeom prst="rect">
+                      <a:avLst/>
+                    </a:prstGeom>
+                  </pic:spPr>
+                </pic:pic>
+              </a:graphicData>
+            </a:graphic>
+          </wp:inline>
+        </w:drawing>
+      </w:r>
+    </w:p>
+    <w:p>
+      <w:pPr>
+        <w:pStyle w:val="BodyText"/>
+      </w:pPr>
+      <w:r>
+        <w:t xml:space="preserve">The continuous-time linear model is utilized to drive the control commands on the quadrotor. The linear state-space model is denoted as: </w:t>
+      </w:r>
+    </w:p>
+    <w:p>
+      <w:pPr>
+        <w:pStyle w:val="BodyText"/>
+      </w:pPr>
+      <w:r>
+        <w:drawing>
+          <wp:inline distT="0" distB="0" distL="0" distR="0" wp14:anchorId="7982A275" wp14:editId="239F6482">
+            <wp:extent cx="1752600" cy="139700"/>
+            <wp:effectExtent l="0" t="0" r="0" b="0"/>
+            <wp:docPr id="25" name="Picture 25"/>
+            <wp:cNvGraphicFramePr>
+              <a:graphicFrameLocks xmlns:a="http://purl.oclc.org/ooxml/drawingml/main" noChangeAspect="1"/>
+            </wp:cNvGraphicFramePr>
+            <a:graphic xmlns:a="http://purl.oclc.org/ooxml/drawingml/main">
+              <a:graphicData uri="http://purl.oclc.org/ooxml/drawingml/picture">
+                <pic:pic xmlns:pic="http://purl.oclc.org/ooxml/drawingml/picture">
+                  <pic:nvPicPr>
+                    <pic:cNvPr id="1" name=""/>
+                    <pic:cNvPicPr/>
+                  </pic:nvPicPr>
+                  <pic:blipFill>
+                    <a:blip r:embed="rId32"/>
+                    <a:stretch>
+                      <a:fillRect/>
+                    </a:stretch>
+                  </pic:blipFill>
+                  <pic:spPr>
+                    <a:xfrm>
+                      <a:off x="0" y="0"/>
+                      <a:ext cx="1752600" cy="139700"/>
+                    </a:xfrm>
+                    <a:prstGeom prst="rect">
+                      <a:avLst/>
+                    </a:prstGeom>
+                  </pic:spPr>
+                </pic:pic>
+              </a:graphicData>
+            </a:graphic>
+          </wp:inline>
+        </w:drawing>
+      </w:r>
+    </w:p>
+    <w:p>
+      <w:pPr>
+        <w:pStyle w:val="BodyText"/>
+      </w:pPr>
+      <w:r>
+        <w:t xml:space="preserve">where d is the unknown input. A, B, and </w:t>
+      </w:r>
+      <w:r>
+        <w:rPr>
+          <w:noProof/>
+          <w:position w:val="-9"/>
+        </w:rPr>
+        <w:drawing>
+          <wp:inline distT="0" distB="0" distL="0" distR="0" wp14:anchorId="5570BD2D" wp14:editId="611647EE">
+            <wp:extent cx="167503" cy="153773"/>
+            <wp:effectExtent l="0" t="0" r="0" b="0"/>
+            <wp:docPr id="37" name="Picture 37" descr="bold B subscript bold d" title="{&quot;mathml&quot;:&quot;&lt;math style=\&quot;font-family:stix;font-size:16px;\&quot; xmlns=\&quot;http://www.w3.org/1998/Math/MathML\&quot;&gt;&lt;mstyle mathsize=\&quot;16px\&quot;&gt;&lt;msub&gt;&lt;mi mathvariant=\&quot;bold\&quot;&gt;B&lt;/mi&gt;&lt;mi mathvariant=\&quot;bold\&quot;&gt;d&lt;/mi&gt;&lt;/msub&gt;&lt;/mstyle&gt;&lt;/math&gt;&quot;}"/>
+            <wp:cNvGraphicFramePr>
+              <a:graphicFrameLocks xmlns:a="http://purl.oclc.org/ooxml/drawingml/main" noChangeAspect="1"/>
+            </wp:cNvGraphicFramePr>
+            <a:graphic xmlns:a="http://purl.oclc.org/ooxml/drawingml/main">
+              <a:graphicData uri="http://purl.oclc.org/ooxml/drawingml/picture">
+                <pic:pic xmlns:pic="http://purl.oclc.org/ooxml/drawingml/picture">
+                  <pic:nvPicPr>
+                    <pic:cNvPr id="1" name="Picture 1" descr="bold B subscript bold d" title="{&quot;mathml&quot;:&quot;&lt;math style=\&quot;font-family:stix;font-size:16px;\&quot; xmlns=\&quot;http://www.w3.org/1998/Math/MathML\&quot;&gt;&lt;mstyle mathsize=\&quot;16px\&quot;&gt;&lt;msub&gt;&lt;mi mathvariant=\&quot;bold\&quot;&gt;B&lt;/mi&gt;&lt;mi mathvariant=\&quot;bold\&quot;&gt;d&lt;/mi&gt;&lt;/msub&gt;&lt;/mstyle&gt;&lt;/math&gt;&quot;}"/>
+                    <pic:cNvPicPr/>
+                  </pic:nvPicPr>
+                  <pic:blipFill>
+                    <a:blip r:embed="rId33" cstate="print">
+                      <a:extLst>
+                        <a:ext uri="{28A0092B-C50C-407E-A947-70E740481C1C}">
+                          <a14:useLocalDpi xmlns:a14="http://schemas.microsoft.com/office/drawing/2010/main" val="0"/>
+                        </a:ext>
+                      </a:extLst>
+                    </a:blip>
+                    <a:stretch>
+                      <a:fillRect/>
+                    </a:stretch>
+                  </pic:blipFill>
+                  <pic:spPr>
+                    <a:xfrm>
+                      <a:off x="0" y="0"/>
+                      <a:ext cx="167503" cy="153773"/>
+                    </a:xfrm>
+                    <a:prstGeom prst="rect">
+                      <a:avLst/>
+                    </a:prstGeom>
+                  </pic:spPr>
+                </pic:pic>
+              </a:graphicData>
+            </a:graphic>
+          </wp:inline>
+        </w:drawing>
+      </w:r>
+      <w:r>
+        <w:rPr>
+          <w:lang w:val="en-US"/>
+        </w:rPr>
+        <w:t xml:space="preserve"> </w:t>
+      </w:r>
+      <w:r>
+        <w:t xml:space="preserve">are the system input and unknown input matrices, respectively. Moreover, the measurements equation is stated as: </w:t>
+      </w:r>
+    </w:p>
+    <w:p>
+      <w:pPr>
+        <w:pStyle w:val="BodyText"/>
+      </w:pPr>
+      <w:r>
+        <w:drawing>
+          <wp:inline distT="0" distB="0" distL="0" distR="0" wp14:anchorId="7CAB2C17" wp14:editId="4DC760C5">
+            <wp:extent cx="1752600" cy="139700"/>
+            <wp:effectExtent l="0" t="0" r="0" b="0"/>
+            <wp:docPr id="26" name="Picture 26"/>
+            <wp:cNvGraphicFramePr>
+              <a:graphicFrameLocks xmlns:a="http://purl.oclc.org/ooxml/drawingml/main" noChangeAspect="1"/>
+            </wp:cNvGraphicFramePr>
+            <a:graphic xmlns:a="http://purl.oclc.org/ooxml/drawingml/main">
+              <a:graphicData uri="http://purl.oclc.org/ooxml/drawingml/picture">
+                <pic:pic xmlns:pic="http://purl.oclc.org/ooxml/drawingml/picture">
+                  <pic:nvPicPr>
+                    <pic:cNvPr id="1" name=""/>
+                    <pic:cNvPicPr/>
+                  </pic:nvPicPr>
+                  <pic:blipFill>
+                    <a:blip r:embed="rId34"/>
+                    <a:stretch>
+                      <a:fillRect/>
+                    </a:stretch>
+                  </pic:blipFill>
+                  <pic:spPr>
+                    <a:xfrm>
+                      <a:off x="0" y="0"/>
+                      <a:ext cx="1752600" cy="139700"/>
+                    </a:xfrm>
+                    <a:prstGeom prst="rect">
+                      <a:avLst/>
+                    </a:prstGeom>
+                  </pic:spPr>
+                </pic:pic>
+              </a:graphicData>
+            </a:graphic>
+          </wp:inline>
+        </w:drawing>
+      </w:r>
+    </w:p>
+    <w:p>
+      <w:pPr>
+        <w:pStyle w:val="BodyText"/>
+      </w:pPr>
+      <w:r>
+        <w:t xml:space="preserve">where C is the output matrix. Also, D and </w:t>
+      </w:r>
+      <w:r>
+        <w:rPr>
+          <w:noProof/>
+          <w:position w:val="-9"/>
+        </w:rPr>
+        <w:drawing>
+          <wp:inline distT="0" distB="0" distL="0" distR="0" wp14:anchorId="2791B328" wp14:editId="1B92D987">
+            <wp:extent cx="174368" cy="153773"/>
+            <wp:effectExtent l="0" t="0" r="0" b="0"/>
+            <wp:docPr id="36" name="Picture 36" descr="bold D subscript bold d" title="{&quot;mathml&quot;:&quot;&lt;math style=\&quot;font-family:stix;font-size:16px;\&quot; xmlns=\&quot;http://www.w3.org/1998/Math/MathML\&quot;&gt;&lt;mstyle mathsize=\&quot;16px\&quot;&gt;&lt;msub&gt;&lt;mi mathvariant=\&quot;bold\&quot;&gt;D&lt;/mi&gt;&lt;mi mathvariant=\&quot;bold\&quot;&gt;d&lt;/mi&gt;&lt;/msub&gt;&lt;/mstyle&gt;&lt;/math&gt;&quot;}"/>
+            <wp:cNvGraphicFramePr>
+              <a:graphicFrameLocks xmlns:a="http://purl.oclc.org/ooxml/drawingml/main" noChangeAspect="1"/>
+            </wp:cNvGraphicFramePr>
+            <a:graphic xmlns:a="http://purl.oclc.org/ooxml/drawingml/main">
+              <a:graphicData uri="http://purl.oclc.org/ooxml/drawingml/picture">
+                <pic:pic xmlns:pic="http://purl.oclc.org/ooxml/drawingml/picture">
+                  <pic:nvPicPr>
+                    <pic:cNvPr id="1" name="Picture 1" descr="bold D subscript bold d" title="{&quot;mathml&quot;:&quot;&lt;math style=\&quot;font-family:stix;font-size:16px;\&quot; xmlns=\&quot;http://www.w3.org/1998/Math/MathML\&quot;&gt;&lt;mstyle mathsize=\&quot;16px\&quot;&gt;&lt;msub&gt;&lt;mi mathvariant=\&quot;bold\&quot;&gt;D&lt;/mi&gt;&lt;mi mathvariant=\&quot;bold\&quot;&gt;d&lt;/mi&gt;&lt;/msub&gt;&lt;/mstyle&gt;&lt;/math&gt;&quot;}"/>
+                    <pic:cNvPicPr/>
+                  </pic:nvPicPr>
+                  <pic:blipFill>
+                    <a:blip r:embed="rId35" cstate="print">
+                      <a:extLst>
+                        <a:ext uri="{28A0092B-C50C-407E-A947-70E740481C1C}">
+                          <a14:useLocalDpi xmlns:a14="http://schemas.microsoft.com/office/drawing/2010/main" val="0"/>
+                        </a:ext>
+                      </a:extLst>
+                    </a:blip>
+                    <a:stretch>
+                      <a:fillRect/>
+                    </a:stretch>
+                  </pic:blipFill>
+                  <pic:spPr>
+                    <a:xfrm>
+                      <a:off x="0" y="0"/>
+                      <a:ext cx="174368" cy="153773"/>
+                    </a:xfrm>
+                    <a:prstGeom prst="rect">
+                      <a:avLst/>
+                    </a:prstGeom>
+                  </pic:spPr>
+                </pic:pic>
+              </a:graphicData>
+            </a:graphic>
+          </wp:inline>
+        </w:drawing>
+      </w:r>
+      <w:r>
+        <w:t xml:space="preserve"> are the </w:t>
+      </w:r>
+    </w:p>
+    <w:p>
+      <w:pPr>
+        <w:pStyle w:val="BodyText"/>
+      </w:pPr>
+      <w:r>
+        <w:t xml:space="preserve">feedforward matrices due to known and unknown inputs, respectively. According to eq ? - ?, the linear dynamic model </w:t>
+      </w:r>
+      <w:r>
+        <w:lastRenderedPageBreak/>
+        <w:t xml:space="preserve">around the equilibrium points </w:t>
+      </w:r>
+      <w:r>
+        <w:rPr>
+          <w:noProof/>
+          <w:position w:val="-12"/>
+        </w:rPr>
+        <w:drawing>
+          <wp:inline distT="0" distB="0" distL="0" distR="0" wp14:anchorId="1743BEE8" wp14:editId="1CFF845A">
+            <wp:extent cx="1216454" cy="205946"/>
+            <wp:effectExtent l="0" t="0" r="0" b="0"/>
+            <wp:docPr id="30" name="Picture 30" descr="open parentheses bold x subscript e bold space bold equals bold space 0 bold space and space bold u bold space equals space 0 close parentheses" title="{&quot;mathml&quot;:&quot;&lt;math style=\&quot;font-family:stix;font-size:16px;\&quot; xmlns=\&quot;http://www.w3.org/1998/Math/MathML\&quot;&gt;&lt;mstyle mathsize=\&quot;16px\&quot;&gt;&lt;mfenced&gt;&lt;mrow&gt;&lt;msub&gt;&lt;mi mathvariant=\&quot;bold\&quot;&gt;x&lt;/mi&gt;&lt;mi&gt;e&lt;/mi&gt;&lt;/msub&gt;&lt;mo mathvariant=\&quot;bold\&quot;&gt;&amp;#xA0;&lt;/mo&gt;&lt;mo mathvariant=\&quot;bold\&quot;&gt;=&lt;/mo&gt;&lt;mo mathvariant=\&quot;bold\&quot;&gt;&amp;#xA0;&lt;/mo&gt;&lt;mn&gt;0&lt;/mn&gt;&lt;mo mathvariant=\&quot;bold\&quot;&gt;&amp;#xA0;&lt;/mo&gt;&lt;mi&gt;and&lt;/mi&gt;&lt;mo&gt;&amp;#xA0;&lt;/mo&gt;&lt;mi mathvariant=\&quot;bold\&quot;&gt;u&lt;/mi&gt;&lt;mo mathvariant=\&quot;bold\&quot;&gt;&amp;#xA0;&lt;/mo&gt;&lt;mo&gt;=&lt;/mo&gt;&lt;mo&gt;&amp;#xA0;&lt;/mo&gt;&lt;mn&gt;0&lt;/mn&gt;&lt;/mrow&gt;&lt;/mfenced&gt;&lt;/mstyle&gt;&lt;/math&gt;&quot;}"/>
+            <wp:cNvGraphicFramePr>
+              <a:graphicFrameLocks xmlns:a="http://purl.oclc.org/ooxml/drawingml/main" noChangeAspect="1"/>
+            </wp:cNvGraphicFramePr>
+            <a:graphic xmlns:a="http://purl.oclc.org/ooxml/drawingml/main">
+              <a:graphicData uri="http://purl.oclc.org/ooxml/drawingml/picture">
+                <pic:pic xmlns:pic="http://purl.oclc.org/ooxml/drawingml/picture">
+                  <pic:nvPicPr>
+                    <pic:cNvPr id="1" name="Picture 1" descr="open parentheses bold x subscript e bold space bold equals bold space 0 bold space and space bold u bold space equals space 0 close parentheses" title="{&quot;mathml&quot;:&quot;&lt;math style=\&quot;font-family:stix;font-size:16px;\&quot; xmlns=\&quot;http://www.w3.org/1998/Math/MathML\&quot;&gt;&lt;mstyle mathsize=\&quot;16px\&quot;&gt;&lt;mfenced&gt;&lt;mrow&gt;&lt;msub&gt;&lt;mi mathvariant=\&quot;bold\&quot;&gt;x&lt;/mi&gt;&lt;mi&gt;e&lt;/mi&gt;&lt;/msub&gt;&lt;mo mathvariant=\&quot;bold\&quot;&gt;&amp;#xA0;&lt;/mo&gt;&lt;mo mathvariant=\&quot;bold\&quot;&gt;=&lt;/mo&gt;&lt;mo mathvariant=\&quot;bold\&quot;&gt;&amp;#xA0;&lt;/mo&gt;&lt;mn&gt;0&lt;/mn&gt;&lt;mo mathvariant=\&quot;bold\&quot;&gt;&amp;#xA0;&lt;/mo&gt;&lt;mi&gt;and&lt;/mi&gt;&lt;mo&gt;&amp;#xA0;&lt;/mo&gt;&lt;mi mathvariant=\&quot;bold\&quot;&gt;u&lt;/mi&gt;&lt;mo mathvariant=\&quot;bold\&quot;&gt;&amp;#xA0;&lt;/mo&gt;&lt;mo&gt;=&lt;/mo&gt;&lt;mo&gt;&amp;#xA0;&lt;/mo&gt;&lt;mn&gt;0&lt;/mn&gt;&lt;/mrow&gt;&lt;/mfenced&gt;&lt;/mstyle&gt;&lt;/math&gt;&quot;}"/>
+                    <pic:cNvPicPr/>
+                  </pic:nvPicPr>
+                  <pic:blipFill>
+                    <a:blip r:embed="rId36" cstate="print">
+                      <a:extLst>
+                        <a:ext uri="{28A0092B-C50C-407E-A947-70E740481C1C}">
+                          <a14:useLocalDpi xmlns:a14="http://schemas.microsoft.com/office/drawing/2010/main" val="0"/>
+                        </a:ext>
+                      </a:extLst>
+                    </a:blip>
+                    <a:stretch>
+                      <a:fillRect/>
+                    </a:stretch>
+                  </pic:blipFill>
+                  <pic:spPr>
+                    <a:xfrm>
+                      <a:off x="0" y="0"/>
+                      <a:ext cx="1216454" cy="205946"/>
+                    </a:xfrm>
+                    <a:prstGeom prst="rect">
+                      <a:avLst/>
+                    </a:prstGeom>
+                  </pic:spPr>
+                </pic:pic>
+              </a:graphicData>
+            </a:graphic>
+          </wp:inline>
+        </w:drawing>
+      </w:r>
+      <w:r>
+        <w:t xml:space="preserve">of the quadrotor setup is denoted as: </w:t>
+      </w:r>
+    </w:p>
+    <w:p>
+      <w:pPr>
+        <w:pStyle w:val="BodyText"/>
+      </w:pPr>
+    </w:p>
+    <w:p>
+      <w:pPr>
+        <w:pStyle w:val="BodyText"/>
+      </w:pPr>
+      <w:r>
+        <w:drawing>
+          <wp:inline distT="0" distB="0" distL="0" distR="0" wp14:anchorId="2E119260" wp14:editId="73293CD2">
+            <wp:extent cx="2667000" cy="1739900"/>
+            <wp:effectExtent l="0" t="0" r="0" b="0"/>
+            <wp:docPr id="27" name="Picture 27"/>
+            <wp:cNvGraphicFramePr>
+              <a:graphicFrameLocks xmlns:a="http://purl.oclc.org/ooxml/drawingml/main" noChangeAspect="1"/>
+            </wp:cNvGraphicFramePr>
+            <a:graphic xmlns:a="http://purl.oclc.org/ooxml/drawingml/main">
+              <a:graphicData uri="http://purl.oclc.org/ooxml/drawingml/picture">
+                <pic:pic xmlns:pic="http://purl.oclc.org/ooxml/drawingml/picture">
+                  <pic:nvPicPr>
+                    <pic:cNvPr id="1" name=""/>
+                    <pic:cNvPicPr/>
+                  </pic:nvPicPr>
+                  <pic:blipFill>
+                    <a:blip r:embed="rId37"/>
+                    <a:stretch>
+                      <a:fillRect/>
+                    </a:stretch>
+                  </pic:blipFill>
+                  <pic:spPr>
+                    <a:xfrm>
+                      <a:off x="0" y="0"/>
+                      <a:ext cx="2667000" cy="1739900"/>
+                    </a:xfrm>
+                    <a:prstGeom prst="rect">
+                      <a:avLst/>
+                    </a:prstGeom>
+                  </pic:spPr>
+                </pic:pic>
+              </a:graphicData>
+            </a:graphic>
+          </wp:inline>
+        </w:drawing>
+      </w:r>
+    </w:p>
+    <w:p>
+      <w:pPr>
+        <w:pStyle w:val="BodyText"/>
+        <w:rPr>
+          <w:lang w:val="en-US"/>
+        </w:rPr>
+      </w:pPr>
+      <w:r>
+        <w:t xml:space="preserve">where </w:t>
+      </w:r>
+      <w:r>
+        <w:rPr>
+          <w:noProof/>
+          <w:position w:val="-9"/>
+        </w:rPr>
+        <w:drawing>
+          <wp:inline distT="0" distB="0" distL="0" distR="0" wp14:anchorId="456DC9E5" wp14:editId="1FE729D0">
+            <wp:extent cx="886941" cy="190843"/>
+            <wp:effectExtent l="0" t="0" r="0" b="0"/>
+            <wp:docPr id="47" name="Picture 47" descr="Error converting from MathML to accessible text." title="{&quot;mathml&quot;:&quot;&lt;math style=\&quot;font-family:stix;font-size:16px;\&quot; xmlns=\&quot;http://www.w3.org/1998/Math/MathML\&quot;&gt;&lt;mstyle mathsize=\&quot;16px\&quot;&gt;&lt;msub&gt;&lt;mi mathvariant=\&quot;bold\&quot;&gt;x&lt;/mi&gt;&lt;mi&gt;roll&lt;/mi&gt;&lt;/msub&gt;&lt;mo mathvariant=\&quot;bold\&quot;&gt;=&lt;/mo&gt;&lt;msup&gt;&lt;mrow&gt;&lt;mo mathvariant=\&quot;italic\&quot; stretchy=\&quot;true\&quot;&gt;[&lt;/mo&gt;&lt;mtable&gt;&lt;mtr&gt;&lt;mtd&gt;&lt;mi&gt;p&lt;/mi&gt;&lt;/mtd&gt;&lt;mtd&gt;&lt;mi&gt;&amp;#x3D5;&lt;/mi&gt;&lt;/mtd&gt;&lt;/mtr&gt;&lt;/mtable&gt;&lt;mo mathvariant=\&quot;italic\&quot; stretchy=\&quot;true\&quot;&gt;]&lt;/mo&gt;&lt;/mrow&gt;&lt;mi mathvariant=\&quot;bold\&quot;&gt;T&lt;/mi&gt;&lt;/msup&gt;&lt;/mstyle&gt;&lt;/math&gt;&quot;}"/>
+            <wp:cNvGraphicFramePr>
+              <a:graphicFrameLocks xmlns:a="http://purl.oclc.org/ooxml/drawingml/main" noChangeAspect="1"/>
+            </wp:cNvGraphicFramePr>
+            <a:graphic xmlns:a="http://purl.oclc.org/ooxml/drawingml/main">
+              <a:graphicData uri="http://purl.oclc.org/ooxml/drawingml/picture">
+                <pic:pic xmlns:pic="http://purl.oclc.org/ooxml/drawingml/picture">
+                  <pic:nvPicPr>
+                    <pic:cNvPr id="1" name="Picture 1" descr="Error converting from MathML to accessible text." title="{&quot;mathml&quot;:&quot;&lt;math style=\&quot;font-family:stix;font-size:16px;\&quot; xmlns=\&quot;http://www.w3.org/1998/Math/MathML\&quot;&gt;&lt;mstyle mathsize=\&quot;16px\&quot;&gt;&lt;msub&gt;&lt;mi mathvariant=\&quot;bold\&quot;&gt;x&lt;/mi&gt;&lt;mi&gt;roll&lt;/mi&gt;&lt;/msub&gt;&lt;mo mathvariant=\&quot;bold\&quot;&gt;=&lt;/mo&gt;&lt;msup&gt;&lt;mrow&gt;&lt;mo mathvariant=\&quot;italic\&quot; stretchy=\&quot;true\&quot;&gt;[&lt;/mo&gt;&lt;mtable&gt;&lt;mtr&gt;&lt;mtd&gt;&lt;mi&gt;p&lt;/mi&gt;&lt;/mtd&gt;&lt;mtd&gt;&lt;mi&gt;&amp;#x3D5;&lt;/mi&gt;&lt;/mtd&gt;&lt;/mtr&gt;&lt;/mtable&gt;&lt;mo mathvariant=\&quot;italic\&quot; stretchy=\&quot;true\&quot;&gt;]&lt;/mo&gt;&lt;/mrow&gt;&lt;mi mathvariant=\&quot;bold\&quot;&gt;T&lt;/mi&gt;&lt;/msup&gt;&lt;/mstyle&gt;&lt;/math&gt;&quot;}"/>
+                    <pic:cNvPicPr/>
+                  </pic:nvPicPr>
+                  <pic:blipFill>
+                    <a:blip r:embed="rId38" cstate="print">
+                      <a:extLst>
+                        <a:ext uri="{28A0092B-C50C-407E-A947-70E740481C1C}">
+                          <a14:useLocalDpi xmlns:a14="http://schemas.microsoft.com/office/drawing/2010/main" val="0"/>
+                        </a:ext>
+                      </a:extLst>
+                    </a:blip>
+                    <a:stretch>
+                      <a:fillRect/>
+                    </a:stretch>
+                  </pic:blipFill>
+                  <pic:spPr>
+                    <a:xfrm>
+                      <a:off x="0" y="0"/>
+                      <a:ext cx="886941" cy="190843"/>
+                    </a:xfrm>
+                    <a:prstGeom prst="rect">
+                      <a:avLst/>
+                    </a:prstGeom>
+                  </pic:spPr>
+                </pic:pic>
+              </a:graphicData>
+            </a:graphic>
+          </wp:inline>
+        </w:drawing>
+      </w:r>
+      <w:r>
+        <w:t xml:space="preserve"> </w:t>
+      </w:r>
+      <w:r>
+        <w:rPr>
+          <w:lang w:val="en-US"/>
+        </w:rPr>
+        <w:t xml:space="preserve"> , </w:t>
+      </w:r>
+      <w:r>
+        <w:rPr>
+          <w:noProof/>
+          <w:position w:val="-12"/>
+        </w:rPr>
+        <w:drawing>
+          <wp:inline distT="0" distB="0" distL="0" distR="0" wp14:anchorId="5722B2F4" wp14:editId="69381574">
+            <wp:extent cx="932249" cy="211438"/>
+            <wp:effectExtent l="0" t="0" r="0" b="0"/>
+            <wp:docPr id="48" name="Picture 48" descr="Error converting from MathML to accessible text." title="{&quot;mathml&quot;:&quot;&lt;math style=\&quot;font-family:stix;font-size:16px;\&quot; xmlns=\&quot;http://www.w3.org/1998/Math/MathML\&quot;&gt;&lt;mstyle mathsize=\&quot;16px\&quot;&gt;&lt;msub&gt;&lt;mi mathvariant=\&quot;bold\&quot;&gt;x&lt;/mi&gt;&lt;mrow&gt;&lt;mi&gt;p&lt;/mi&gt;&lt;mi&gt;i&lt;/mi&gt;&lt;mi&gt;t&lt;/mi&gt;&lt;mi&gt;c&lt;/mi&gt;&lt;mi&gt;h&lt;/mi&gt;&lt;/mrow&gt;&lt;/msub&gt;&lt;mo mathvariant=\&quot;bold\&quot;&gt;=&lt;/mo&gt;&lt;msup&gt;&lt;mrow&gt;&lt;mo mathvariant=\&quot;italic\&quot; stretchy=\&quot;true\&quot;&gt;[&lt;/mo&gt;&lt;mtable&gt;&lt;mtr&gt;&lt;mtd&gt;&lt;mi&gt;q&lt;/mi&gt;&lt;/mtd&gt;&lt;mtd&gt;&lt;mi&gt;&amp;#x3B8;&lt;/mi&gt;&lt;/mtd&gt;&lt;/mtr&gt;&lt;/mtable&gt;&lt;mo mathvariant=\&quot;italic\&quot; stretchy=\&quot;true\&quot;&gt;]&lt;/mo&gt;&lt;/mrow&gt;&lt;mi mathvariant=\&quot;normal\&quot;&gt;T&lt;/mi&gt;&lt;/msup&gt;&lt;/mstyle&gt;&lt;/math&gt;&quot;}"/>
+            <wp:cNvGraphicFramePr>
+              <a:graphicFrameLocks xmlns:a="http://purl.oclc.org/ooxml/drawingml/main" noChangeAspect="1"/>
+            </wp:cNvGraphicFramePr>
+            <a:graphic xmlns:a="http://purl.oclc.org/ooxml/drawingml/main">
+              <a:graphicData uri="http://purl.oclc.org/ooxml/drawingml/picture">
+                <pic:pic xmlns:pic="http://purl.oclc.org/ooxml/drawingml/picture">
+                  <pic:nvPicPr>
+                    <pic:cNvPr id="1" name="Picture 1" descr="Error converting from MathML to accessible text." title="{&quot;mathml&quot;:&quot;&lt;math style=\&quot;font-family:stix;font-size:16px;\&quot; xmlns=\&quot;http://www.w3.org/1998/Math/MathML\&quot;&gt;&lt;mstyle mathsize=\&quot;16px\&quot;&gt;&lt;msub&gt;&lt;mi mathvariant=\&quot;bold\&quot;&gt;x&lt;/mi&gt;&lt;mrow&gt;&lt;mi&gt;p&lt;/mi&gt;&lt;mi&gt;i&lt;/mi&gt;&lt;mi&gt;t&lt;/mi&gt;&lt;mi&gt;c&lt;/mi&gt;&lt;mi&gt;h&lt;/mi&gt;&lt;/mrow&gt;&lt;/msub&gt;&lt;mo mathvariant=\&quot;bold\&quot;&gt;=&lt;/mo&gt;&lt;msup&gt;&lt;mrow&gt;&lt;mo mathvariant=\&quot;italic\&quot; stretchy=\&quot;true\&quot;&gt;[&lt;/mo&gt;&lt;mtable&gt;&lt;mtr&gt;&lt;mtd&gt;&lt;mi&gt;q&lt;/mi&gt;&lt;/mtd&gt;&lt;mtd&gt;&lt;mi&gt;&amp;#x3B8;&lt;/mi&gt;&lt;/mtd&gt;&lt;/mtr&gt;&lt;/mtable&gt;&lt;mo mathvariant=\&quot;italic\&quot; stretchy=\&quot;true\&quot;&gt;]&lt;/mo&gt;&lt;/mrow&gt;&lt;mi mathvariant=\&quot;normal\&quot;&gt;T&lt;/mi&gt;&lt;/msup&gt;&lt;/mstyle&gt;&lt;/math&gt;&quot;}"/>
+                    <pic:cNvPicPr/>
+                  </pic:nvPicPr>
+                  <pic:blipFill>
+                    <a:blip r:embed="rId39" cstate="print">
+                      <a:extLst>
+                        <a:ext uri="{28A0092B-C50C-407E-A947-70E740481C1C}">
+                          <a14:useLocalDpi xmlns:a14="http://schemas.microsoft.com/office/drawing/2010/main" val="0"/>
+                        </a:ext>
+                      </a:extLst>
+                    </a:blip>
+                    <a:stretch>
+                      <a:fillRect/>
+                    </a:stretch>
+                  </pic:blipFill>
+                  <pic:spPr>
+                    <a:xfrm>
+                      <a:off x="0" y="0"/>
+                      <a:ext cx="932249" cy="211438"/>
+                    </a:xfrm>
+                    <a:prstGeom prst="rect">
+                      <a:avLst/>
+                    </a:prstGeom>
+                  </pic:spPr>
+                </pic:pic>
+              </a:graphicData>
+            </a:graphic>
+          </wp:inline>
+        </w:drawing>
+      </w:r>
+      <w:r>
+        <w:rPr>
+          <w:lang w:val="en-US"/>
+        </w:rPr>
+        <w:t xml:space="preserve">, and </w:t>
+      </w:r>
+      <w:r>
+        <w:rPr>
+          <w:noProof/>
+          <w:position w:val="-9"/>
+        </w:rPr>
+        <w:drawing>
+          <wp:inline distT="0" distB="0" distL="0" distR="0" wp14:anchorId="4EEB81AC" wp14:editId="3BDA83FE">
+            <wp:extent cx="862227" cy="190843"/>
+            <wp:effectExtent l="0" t="0" r="0" b="0"/>
+            <wp:docPr id="49" name="Picture 49" descr="Error converting from MathML to accessible text." title="{&quot;mathml&quot;:&quot;&lt;math style=\&quot;font-family:stix;font-size:16px;\&quot; xmlns=\&quot;http://www.w3.org/1998/Math/MathML\&quot;&gt;&lt;mstyle mathsize=\&quot;16px\&quot;&gt;&lt;msub&gt;&lt;mi mathvariant=\&quot;bold\&quot;&gt;x&lt;/mi&gt;&lt;mi&gt;roll&lt;/mi&gt;&lt;/msub&gt;&lt;mo mathvariant=\&quot;bold\&quot;&gt;=&lt;/mo&gt;&lt;msup&gt;&lt;mrow&gt;&lt;mo mathvariant=\&quot;italic\&quot; stretchy=\&quot;true\&quot;&gt;[&lt;/mo&gt;&lt;mtable&gt;&lt;mtr&gt;&lt;mtd&gt;&lt;mi&gt;r&lt;/mi&gt;&lt;/mtd&gt;&lt;mtd&gt;&lt;mi&gt;&amp;#x3C8;&lt;/mi&gt;&lt;/mtd&gt;&lt;/mtr&gt;&lt;/mtable&gt;&lt;mo mathvariant=\&quot;italic\&quot; stretchy=\&quot;true\&quot;&gt;]&lt;/mo&gt;&lt;/mrow&gt;&lt;mi mathvariant=\&quot;normal\&quot;&gt;T&lt;/mi&gt;&lt;/msup&gt;&lt;/mstyle&gt;&lt;/math&gt;&quot;}"/>
+            <wp:cNvGraphicFramePr>
+              <a:graphicFrameLocks xmlns:a="http://purl.oclc.org/ooxml/drawingml/main" noChangeAspect="1"/>
+            </wp:cNvGraphicFramePr>
+            <a:graphic xmlns:a="http://purl.oclc.org/ooxml/drawingml/main">
+              <a:graphicData uri="http://purl.oclc.org/ooxml/drawingml/picture">
+                <pic:pic xmlns:pic="http://purl.oclc.org/ooxml/drawingml/picture">
+                  <pic:nvPicPr>
+                    <pic:cNvPr id="1" name="Picture 1" descr="Error converting from MathML to accessible text." title="{&quot;mathml&quot;:&quot;&lt;math style=\&quot;font-family:stix;font-size:16px;\&quot; xmlns=\&quot;http://www.w3.org/1998/Math/MathML\&quot;&gt;&lt;mstyle mathsize=\&quot;16px\&quot;&gt;&lt;msub&gt;&lt;mi mathvariant=\&quot;bold\&quot;&gt;x&lt;/mi&gt;&lt;mi&gt;roll&lt;/mi&gt;&lt;/msub&gt;&lt;mo mathvariant=\&quot;bold\&quot;&gt;=&lt;/mo&gt;&lt;msup&gt;&lt;mrow&gt;&lt;mo mathvariant=\&quot;italic\&quot; stretchy=\&quot;true\&quot;&gt;[&lt;/mo&gt;&lt;mtable&gt;&lt;mtr&gt;&lt;mtd&gt;&lt;mi&gt;r&lt;/mi&gt;&lt;/mtd&gt;&lt;mtd&gt;&lt;mi&gt;&amp;#x3C8;&lt;/mi&gt;&lt;/mtd&gt;&lt;/mtr&gt;&lt;/mtable&gt;&lt;mo mathvariant=\&quot;italic\&quot; stretchy=\&quot;true\&quot;&gt;]&lt;/mo&gt;&lt;/mrow&gt;&lt;mi mathvariant=\&quot;normal\&quot;&gt;T&lt;/mi&gt;&lt;/msup&gt;&lt;/mstyle&gt;&lt;/math&gt;&quot;}"/>
+                    <pic:cNvPicPr/>
+                  </pic:nvPicPr>
+                  <pic:blipFill>
+                    <a:blip r:embed="rId40" cstate="print">
+                      <a:extLst>
+                        <a:ext uri="{28A0092B-C50C-407E-A947-70E740481C1C}">
+                          <a14:useLocalDpi xmlns:a14="http://schemas.microsoft.com/office/drawing/2010/main" val="0"/>
+                        </a:ext>
+                      </a:extLst>
+                    </a:blip>
+                    <a:stretch>
+                      <a:fillRect/>
+                    </a:stretch>
+                  </pic:blipFill>
+                  <pic:spPr>
+                    <a:xfrm>
+                      <a:off x="0" y="0"/>
+                      <a:ext cx="862227" cy="190843"/>
+                    </a:xfrm>
+                    <a:prstGeom prst="rect">
+                      <a:avLst/>
+                    </a:prstGeom>
+                  </pic:spPr>
+                </pic:pic>
+              </a:graphicData>
+            </a:graphic>
+          </wp:inline>
+        </w:drawing>
       </w:r>
     </w:p>
     <w:p>
@@ -1932,6 +3152,318 @@
       <w:r>
         <w:t xml:space="preserve">as: </w:t>
       </w:r>
+    </w:p>
+    <w:p>
+      <w:pPr>
+        <w:pStyle w:val="BodyText"/>
+        <w:ind w:firstLine="0pt"/>
+      </w:pPr>
+      <w:r>
+        <w:drawing>
+          <wp:inline distT="0" distB="0" distL="0" distR="0" wp14:anchorId="0622E7D0" wp14:editId="0423D6A1">
+            <wp:extent cx="2781300" cy="317500"/>
+            <wp:effectExtent l="0" t="0" r="0" b="0"/>
+            <wp:docPr id="45" name="Picture 45"/>
+            <wp:cNvGraphicFramePr>
+              <a:graphicFrameLocks xmlns:a="http://purl.oclc.org/ooxml/drawingml/main" noChangeAspect="1"/>
+            </wp:cNvGraphicFramePr>
+            <a:graphic xmlns:a="http://purl.oclc.org/ooxml/drawingml/main">
+              <a:graphicData uri="http://purl.oclc.org/ooxml/drawingml/picture">
+                <pic:pic xmlns:pic="http://purl.oclc.org/ooxml/drawingml/picture">
+                  <pic:nvPicPr>
+                    <pic:cNvPr id="1" name=""/>
+                    <pic:cNvPicPr/>
+                  </pic:nvPicPr>
+                  <pic:blipFill>
+                    <a:blip r:embed="rId41"/>
+                    <a:stretch>
+                      <a:fillRect/>
+                    </a:stretch>
+                  </pic:blipFill>
+                  <pic:spPr>
+                    <a:xfrm>
+                      <a:off x="0" y="0"/>
+                      <a:ext cx="2781300" cy="317500"/>
+                    </a:xfrm>
+                    <a:prstGeom prst="rect">
+                      <a:avLst/>
+                    </a:prstGeom>
+                  </pic:spPr>
+                </pic:pic>
+              </a:graphicData>
+            </a:graphic>
+          </wp:inline>
+        </w:drawing>
+      </w:r>
+    </w:p>
+    <w:p>
+      <w:pPr>
+        <w:pStyle w:val="BodyText"/>
+        <w:ind w:firstLine="0pt"/>
+      </w:pPr>
+      <w:r>
+        <w:drawing>
+          <wp:inline distT="0" distB="0" distL="0" distR="0" wp14:anchorId="00FF61E5" wp14:editId="605B2BDD">
+            <wp:extent cx="2692400" cy="558800"/>
+            <wp:effectExtent l="0" t="0" r="0" b="0"/>
+            <wp:docPr id="46" name="Picture 46"/>
+            <wp:cNvGraphicFramePr>
+              <a:graphicFrameLocks xmlns:a="http://purl.oclc.org/ooxml/drawingml/main" noChangeAspect="1"/>
+            </wp:cNvGraphicFramePr>
+            <a:graphic xmlns:a="http://purl.oclc.org/ooxml/drawingml/main">
+              <a:graphicData uri="http://purl.oclc.org/ooxml/drawingml/picture">
+                <pic:pic xmlns:pic="http://purl.oclc.org/ooxml/drawingml/picture">
+                  <pic:nvPicPr>
+                    <pic:cNvPr id="1" name=""/>
+                    <pic:cNvPicPr/>
+                  </pic:nvPicPr>
+                  <pic:blipFill>
+                    <a:blip r:embed="rId42"/>
+                    <a:stretch>
+                      <a:fillRect/>
+                    </a:stretch>
+                  </pic:blipFill>
+                  <pic:spPr>
+                    <a:xfrm>
+                      <a:off x="0" y="0"/>
+                      <a:ext cx="2692400" cy="558800"/>
+                    </a:xfrm>
+                    <a:prstGeom prst="rect">
+                      <a:avLst/>
+                    </a:prstGeom>
+                  </pic:spPr>
+                </pic:pic>
+              </a:graphicData>
+            </a:graphic>
+          </wp:inline>
+        </w:drawing>
+      </w:r>
+    </w:p>
+    <w:p>
+      <w:pPr>
+        <w:pStyle w:val="BodyText"/>
+      </w:pPr>
+    </w:p>
+    <w:p>
+      <w:pPr>
+        <w:pStyle w:val="BodyText"/>
+      </w:pPr>
+    </w:p>
+    <w:p>
+      <w:pPr>
+        <w:pStyle w:val="BodyText"/>
+      </w:pPr>
+    </w:p>
+    <w:p>
+      <w:pPr>
+        <w:pStyle w:val="BodyText"/>
+      </w:pPr>
+    </w:p>
+    <w:p>
+      <w:pPr>
+        <w:pStyle w:val="BodyText"/>
+      </w:pPr>
+    </w:p>
+    <w:p>
+      <w:pPr>
+        <w:pStyle w:val="BodyText"/>
+      </w:pPr>
+    </w:p>
+    <w:p>
+      <w:pPr>
+        <w:pStyle w:val="BodyText"/>
+      </w:pPr>
+    </w:p>
+    <w:p>
+      <w:pPr>
+        <w:pStyle w:val="BodyText"/>
+      </w:pPr>
+    </w:p>
+    <w:p>
+      <w:pPr>
+        <w:pStyle w:val="BodyText"/>
+      </w:pPr>
+    </w:p>
+    <w:p>
+      <w:pPr>
+        <w:pStyle w:val="BodyText"/>
+      </w:pPr>
+    </w:p>
+    <w:p>
+      <w:pPr>
+        <w:pStyle w:val="BodyText"/>
+      </w:pPr>
+    </w:p>
+    <w:p>
+      <w:pPr>
+        <w:pStyle w:val="BodyText"/>
+      </w:pPr>
+    </w:p>
+    <w:p>
+      <w:pPr>
+        <w:pStyle w:val="BodyText"/>
+      </w:pPr>
+    </w:p>
+    <w:p>
+      <w:pPr>
+        <w:pStyle w:val="BodyText"/>
+      </w:pPr>
+    </w:p>
+    <w:p>
+      <w:pPr>
+        <w:pStyle w:val="BodyText"/>
+      </w:pPr>
+    </w:p>
+    <w:p>
+      <w:pPr>
+        <w:pStyle w:val="BodyText"/>
+      </w:pPr>
+    </w:p>
+    <w:p>
+      <w:pPr>
+        <w:pStyle w:val="BodyText"/>
+      </w:pPr>
+    </w:p>
+    <w:p>
+      <w:pPr>
+        <w:pStyle w:val="BodyText"/>
+      </w:pPr>
+    </w:p>
+    <w:p>
+      <w:pPr>
+        <w:pStyle w:val="BodyText"/>
+      </w:pPr>
+    </w:p>
+    <w:p>
+      <w:pPr>
+        <w:pStyle w:val="BodyText"/>
+      </w:pPr>
+    </w:p>
+    <w:p>
+      <w:pPr>
+        <w:pStyle w:val="BodyText"/>
+      </w:pPr>
+    </w:p>
+    <w:p>
+      <w:pPr>
+        <w:pStyle w:val="BodyText"/>
+      </w:pPr>
+    </w:p>
+    <w:p>
+      <w:pPr>
+        <w:pStyle w:val="BodyText"/>
+      </w:pPr>
+    </w:p>
+    <w:p>
+      <w:pPr>
+        <w:pStyle w:val="BodyText"/>
+      </w:pPr>
+    </w:p>
+    <w:p>
+      <w:pPr>
+        <w:pStyle w:val="BodyText"/>
+      </w:pPr>
+    </w:p>
+    <w:p>
+      <w:pPr>
+        <w:pStyle w:val="BodyText"/>
+      </w:pPr>
+    </w:p>
+    <w:p>
+      <w:pPr>
+        <w:pStyle w:val="BodyText"/>
+      </w:pPr>
+    </w:p>
+    <w:p>
+      <w:pPr>
+        <w:pStyle w:val="BodyText"/>
+      </w:pPr>
+    </w:p>
+    <w:p>
+      <w:pPr>
+        <w:pStyle w:val="BodyText"/>
+      </w:pPr>
+    </w:p>
+    <w:p>
+      <w:pPr>
+        <w:pStyle w:val="BodyText"/>
+      </w:pPr>
+    </w:p>
+    <w:p>
+      <w:pPr>
+        <w:pStyle w:val="BodyText"/>
+      </w:pPr>
+    </w:p>
+    <w:p>
+      <w:pPr>
+        <w:pStyle w:val="BodyText"/>
+      </w:pPr>
+    </w:p>
+    <w:p>
+      <w:pPr>
+        <w:pStyle w:val="BodyText"/>
+      </w:pPr>
+    </w:p>
+    <w:p>
+      <w:pPr>
+        <w:pStyle w:val="BodyText"/>
+      </w:pPr>
+    </w:p>
+    <w:p>
+      <w:pPr>
+        <w:pStyle w:val="BodyText"/>
+      </w:pPr>
+    </w:p>
+    <w:p>
+      <w:pPr>
+        <w:pStyle w:val="BodyText"/>
+      </w:pPr>
+    </w:p>
+    <w:p>
+      <w:pPr>
+        <w:pStyle w:val="BodyText"/>
+      </w:pPr>
+    </w:p>
+    <w:p>
+      <w:pPr>
+        <w:pStyle w:val="BodyText"/>
+        <w:ind w:firstLine="0pt"/>
+      </w:pPr>
+    </w:p>
+    <w:p>
+      <w:pPr>
+        <w:pStyle w:val="BodyText"/>
+      </w:pPr>
+    </w:p>
+    <w:p>
+      <w:pPr>
+        <w:pStyle w:val="BodyText"/>
+      </w:pPr>
+    </w:p>
+    <w:p>
+      <w:pPr>
+        <w:pStyle w:val="BodyText"/>
+      </w:pPr>
+    </w:p>
+    <w:p>
+      <w:pPr>
+        <w:pStyle w:val="BodyText"/>
+      </w:pPr>
+    </w:p>
+    <w:p>
+      <w:pPr>
+        <w:pStyle w:val="BodyText"/>
+      </w:pPr>
+    </w:p>
+    <w:p>
+      <w:pPr>
+        <w:pStyle w:val="BodyText"/>
+      </w:pPr>
+    </w:p>
+    <w:p>
+      <w:pPr>
+        <w:pStyle w:val="BodyText"/>
+      </w:pPr>
     </w:p>
     <w:p>
       <w:pPr>
@@ -2336,10 +3868,7 @@
         <w:pStyle w:val="BodyText"/>
       </w:pPr>
       <w:r>
-        <w:t xml:space="preserve">Note that the equation is centered using a center tab stop. Be sure that the symbols in your equation have been defined </w:t>
-      </w:r>
-      <w:r>
-        <w:t>before or immediately following the equation. Use “(1)”, not “Eq. (1)” or “equation (1)”, except at the beginning of a sentence: “Equation (1) is . . .”</w:t>
+        <w:t>Note that the equation is centered using a center tab stop. Be sure that the symbols in your equation have been defined before or immediately following the equation. Use “(1)”, not “Eq. (1)” or “equation (1)”, except at the beginning of a sentence: “Equation (1) is . . .”</w:t>
       </w:r>
     </w:p>
     <w:p>
@@ -2570,11 +4099,11 @@
         <w:t xml:space="preserve">A minimum of one author is required for all conference articles. </w:t>
       </w:r>
       <w:r>
-        <w:t xml:space="preserve">Author names should be listed starting from left to right and then moving down to the next line. This is the author sequence that will be used in future citations and </w:t>
+        <w:t xml:space="preserve">Author names should be listed starting </w:t>
       </w:r>
       <w:r>
         <w:lastRenderedPageBreak/>
-        <w:t>by indexing services.</w:t>
+        <w:t>from left to right and then moving down to the next line. This is the author sequence that will be used in future citations and by indexing services.</w:t>
       </w:r>
       <w:r>
         <w:t xml:space="preserve"> </w:t>
@@ -3051,10 +4580,10 @@
         <w:pStyle w:val="BodyText"/>
       </w:pPr>
       <w:r>
-        <w:t xml:space="preserve">Figure Labels: Use 8 point Times New Roman for Figure labels. Use words rather than symbols or abbreviations when writing Figure axis labels to avoid confusing the reader. As an </w:t>
-      </w:r>
-      <w:r>
-        <w:t>example, write the quantity “Magnetization”, or “Magnetization, M”, not just “M”. If including units in the label, present them within parentheses. Do not label axes only with units. In the example, write “Magnetization (A/m)” or “Magnetization {A[m(1)]}”, not just “A/m”. Do not label axes</w:t>
+        <w:t xml:space="preserve">Figure Labels: Use 8 point Times New Roman for Figure labels. Use words rather than symbols or abbreviations when </w:t>
+      </w:r>
+      <w:r>
+        <w:t>writing Figure axis labels to avoid confusing the reader. As an example, write the quantity “Magnetization”, or “Magnetization, M”, not just “M”. If including units in the label, present them within parentheses. Do not label axes only with units. In the example, write “Magnetization (A/m)” or “Magnetization {A[m(1)]}”, not just “A/m”. Do not label axes</w:t>
       </w:r>
       <w:r>
         <w:t xml:space="preserve"> </w:t>
@@ -5048,6 +6577,7 @@
     <w:lsdException w:name="Emphasis" w:qFormat="1"/>
     <w:lsdException w:name="Normal (Web)" w:uiPriority="99"/>
     <w:lsdException w:name="HTML Keyboard" w:semiHidden="1" w:unhideWhenUsed="1"/>
+    <w:lsdException w:name="Normal Table" w:semiHidden="1" w:unhideWhenUsed="1"/>
     <w:lsdException w:name="annotation subject" w:semiHidden="1" w:unhideWhenUsed="1"/>
     <w:lsdException w:name="No List" w:semiHidden="1" w:unhideWhenUsed="1"/>
     <w:lsdException w:name="Outline List 1" w:semiHidden="1" w:unhideWhenUsed="1"/>
@@ -5090,8 +6620,11 @@
     <w:lsdException w:name="Table Contemporary" w:semiHidden="1" w:unhideWhenUsed="1"/>
     <w:lsdException w:name="Table Elegant" w:semiHidden="1" w:unhideWhenUsed="1"/>
     <w:lsdException w:name="Table Professional" w:semiHidden="1" w:unhideWhenUsed="1"/>
+    <w:lsdException w:name="Table Subtle 1" w:semiHidden="1" w:unhideWhenUsed="1"/>
     <w:lsdException w:name="Table Subtle 2" w:semiHidden="1" w:unhideWhenUsed="1"/>
     <w:lsdException w:name="Table Web 1" w:semiHidden="1" w:unhideWhenUsed="1"/>
+    <w:lsdException w:name="Table Web 2" w:semiHidden="1" w:unhideWhenUsed="1"/>
+    <w:lsdException w:name="Table Web 3" w:semiHidden="1" w:unhideWhenUsed="1"/>
     <w:lsdException w:name="Balloon Text" w:semiHidden="1" w:unhideWhenUsed="1"/>
     <w:lsdException w:name="Table Theme" w:semiHidden="1" w:unhideWhenUsed="1"/>
     <w:lsdException w:name="Placeholder Text" w:semiHidden="1" w:uiPriority="99"/>

</xml_diff>